<commit_message>
Presentation of Unity nearly done
</commit_message>
<xml_diff>
--- a/Rapport.docx
+++ b/Rapport.docx
@@ -18,14 +18,8 @@
     <w:p>
       <w:pPr>
         <w:pStyle w:val="Sansinterligne"/>
-        <w:rPr>
-          <w:lang w:val="en-US"/>
-        </w:rPr>
-      </w:pPr>
-      <w:r>
-        <w:rPr>
-          <w:lang w:val="en-US"/>
-        </w:rPr>
+      </w:pPr>
+      <w:r>
         <w:t>Cindy Even (c9even@enib.fr)</w:t>
       </w:r>
     </w:p>
@@ -308,122 +302,520 @@
         <w:pStyle w:val="Sansinterligne"/>
       </w:pPr>
       <w:r>
-        <w:t>- GameObject</w:t>
-      </w:r>
-    </w:p>
-    <w:p>
-      <w:pPr>
-        <w:pStyle w:val="Sansinterligne"/>
-      </w:pPr>
-      <w:r>
-        <w:t xml:space="preserve">- Components </w:t>
-      </w:r>
-    </w:p>
-    <w:p>
-      <w:pPr>
-        <w:pStyle w:val="Sansinterligne"/>
-        <w:rPr>
-          <w:lang w:val="en-US"/>
-        </w:rPr>
-      </w:pPr>
-      <w:r>
-        <w:rPr>
-          <w:lang w:val="en-US"/>
-        </w:rPr>
-        <w:t xml:space="preserve">  - Transform</w:t>
-      </w:r>
-    </w:p>
-    <w:p>
-      <w:pPr>
-        <w:pStyle w:val="Sansinterligne"/>
-        <w:rPr>
-          <w:lang w:val="en-US"/>
-        </w:rPr>
-      </w:pPr>
-      <w:r>
-        <w:rPr>
-          <w:lang w:val="en-US"/>
-        </w:rPr>
-        <w:t xml:space="preserve">    - Vector3</w:t>
-      </w:r>
-    </w:p>
-    <w:p>
-      <w:pPr>
-        <w:pStyle w:val="Sansinterligne"/>
-        <w:rPr>
-          <w:lang w:val="en-US"/>
-        </w:rPr>
-      </w:pPr>
-      <w:r>
-        <w:rPr>
-          <w:lang w:val="en-US"/>
-        </w:rPr>
-        <w:t xml:space="preserve">    - Quaternion</w:t>
-      </w:r>
-    </w:p>
-    <w:p>
-      <w:pPr>
-        <w:pStyle w:val="Sansinterligne"/>
-        <w:rPr>
-          <w:lang w:val="en-US"/>
-        </w:rPr>
-      </w:pPr>
-      <w:r>
-        <w:rPr>
-          <w:lang w:val="en-US"/>
-        </w:rPr>
-        <w:t xml:space="preserve">  - Rigidbody</w:t>
-      </w:r>
-    </w:p>
-    <w:p>
-      <w:pPr>
-        <w:pStyle w:val="Sansinterligne"/>
-        <w:rPr>
-          <w:lang w:val="en-US"/>
-        </w:rPr>
-      </w:pPr>
-      <w:r>
-        <w:rPr>
-          <w:lang w:val="en-US"/>
-        </w:rPr>
-        <w:t xml:space="preserve">  - Collider (trigger)</w:t>
-      </w:r>
-    </w:p>
-    <w:p>
-      <w:pPr>
-        <w:pStyle w:val="Sansinterligne"/>
-        <w:rPr>
-          <w:lang w:val="en-US"/>
-        </w:rPr>
-      </w:pPr>
-      <w:r>
-        <w:rPr>
-          <w:lang w:val="en-US"/>
-        </w:rPr>
-        <w:t xml:space="preserve">  - Scripts</w:t>
-      </w:r>
-    </w:p>
-    <w:p>
-      <w:pPr>
-        <w:pStyle w:val="Sansinterligne"/>
-        <w:rPr>
-          <w:lang w:val="en-US"/>
-        </w:rPr>
-      </w:pPr>
-      <w:r>
-        <w:rPr>
-          <w:lang w:val="en-US"/>
-        </w:rPr>
-        <w:t>- Scenes</w:t>
-      </w:r>
-    </w:p>
-    <w:p>
-      <w:pPr>
-        <w:pStyle w:val="Sansinterligne"/>
-        <w:rPr>
-          <w:lang w:val="en-US"/>
-        </w:rPr>
-      </w:pPr>
+        <w:t xml:space="preserve">Unity3D est un système multiplateforme de création de jeu vidéo développé par </w:t>
+      </w:r>
+      <w:r>
+        <w:t>Unity Technologies</w:t>
+      </w:r>
+      <w:r>
+        <w:t xml:space="preserve">. Ce système comprend </w:t>
+      </w:r>
+      <w:r>
+        <w:t>un moteur de jeu et environnement</w:t>
+      </w:r>
+      <w:r>
+        <w:t xml:space="preserve"> de développement intégré (IDE) et</w:t>
+      </w:r>
+      <w:r>
+        <w:t xml:space="preserve"> utilise</w:t>
+      </w:r>
+      <w:r>
+        <w:t xml:space="preserve"> entre autre</w:t>
+      </w:r>
+      <w:r>
+        <w:t xml:space="preserve"> le moteur physique PhysX de Nvidia</w:t>
+      </w:r>
+      <w:r>
+        <w:t xml:space="preserve">. </w:t>
+      </w:r>
+      <w:r>
+        <w:t>Afin de faciliter la compréhension du travail que nous avons réalisé, voici un petit glossaire comprenant différents termes importants utilisés par Unity3D :</w:t>
+      </w:r>
+    </w:p>
+    <w:p>
+      <w:pPr>
+        <w:pStyle w:val="Sansinterligne"/>
+      </w:pPr>
+    </w:p>
+    <w:p>
+      <w:pPr>
+        <w:pStyle w:val="Sansinterligne"/>
+      </w:pPr>
+      <w:r>
+        <w:t xml:space="preserve">- </w:t>
+      </w:r>
+      <w:r>
+        <w:t xml:space="preserve">GameObjet (GO) : </w:t>
+      </w:r>
+      <w:r>
+        <w:t>c</w:t>
+      </w:r>
+      <w:r>
+        <w:t>e</w:t>
+      </w:r>
+      <w:r>
+        <w:t xml:space="preserve"> </w:t>
+      </w:r>
+      <w:r>
+        <w:t xml:space="preserve">sont les entités les plus importantes dans Unity3D. Tout objet dans l’application est un </w:t>
+      </w:r>
+      <w:r>
+        <w:t>GO</w:t>
+      </w:r>
+      <w:r>
+        <w:t xml:space="preserve">, cependant, ils ont besoin de </w:t>
+      </w:r>
+      <w:r>
+        <w:t>composants (</w:t>
+      </w:r>
+      <w:r>
+        <w:t xml:space="preserve">qui héritent de la classe </w:t>
+      </w:r>
+      <w:r>
+        <w:t>Component)</w:t>
+      </w:r>
+      <w:r>
+        <w:t xml:space="preserve"> pour se différencier les uns des autres. On peut voir un </w:t>
+      </w:r>
+      <w:r>
+        <w:t>GO</w:t>
+      </w:r>
+      <w:r>
+        <w:t xml:space="preserve"> comme une boîte vide à laquelle il faut ajouter des composants pour en faire un personnage, une lumière, ou des effets spéciaux par exemple.</w:t>
+      </w:r>
+    </w:p>
+    <w:p>
+      <w:pPr>
+        <w:pStyle w:val="Sansinterligne"/>
+      </w:pPr>
+    </w:p>
+    <w:p>
+      <w:pPr>
+        <w:pStyle w:val="Sansinterligne"/>
+      </w:pPr>
+      <w:r>
+        <w:t xml:space="preserve">- </w:t>
+      </w:r>
+      <w:r>
+        <w:t xml:space="preserve">Component : </w:t>
+      </w:r>
+      <w:r>
+        <w:t>l</w:t>
+      </w:r>
+      <w:r>
+        <w:t xml:space="preserve">es composants (ou Components) sont les pièces fonctionnelles d’un GO. Certains </w:t>
+      </w:r>
+      <w:r>
+        <w:t>existent déjà dans Unity3D, mais il est possible de créer nos propres composants à l’aide des Scripts.</w:t>
+      </w:r>
+    </w:p>
+    <w:p>
+      <w:pPr>
+        <w:pStyle w:val="Sansinterligne"/>
+      </w:pPr>
+      <w:r>
+        <w:t>Voici la liste des composants utilisés dans notre application :</w:t>
+      </w:r>
+    </w:p>
+    <w:p>
+      <w:pPr>
+        <w:pStyle w:val="Sansinterligne"/>
+      </w:pPr>
+    </w:p>
+    <w:p>
+      <w:pPr>
+        <w:pStyle w:val="Sansinterligne"/>
+      </w:pPr>
+      <w:r>
+        <w:tab/>
+        <w:t xml:space="preserve">- </w:t>
+      </w:r>
+      <w:r>
+        <w:t>Transform : c’est l</w:t>
+      </w:r>
+      <w:r>
+        <w:t>e seul composant que tout GO possède. Il permet de définir la position, la rotation et l’échelle du GO</w:t>
+      </w:r>
+      <w:r>
+        <w:t xml:space="preserve"> dans la scène.</w:t>
+      </w:r>
+      <w:r>
+        <w:t xml:space="preserve"> Ce composant permet aussi le Parenting, ce concept permet d’attacher un GO à un autre GO, le premier étant alors enfant du second.</w:t>
+      </w:r>
+      <w:r>
+        <w:t xml:space="preserve"> Un enfant héritera</w:t>
+      </w:r>
+      <w:r>
+        <w:t xml:space="preserve"> alors</w:t>
+      </w:r>
+      <w:r>
+        <w:t xml:space="preserve"> du mouvement et</w:t>
+      </w:r>
+      <w:r>
+        <w:t xml:space="preserve"> de</w:t>
+      </w:r>
+      <w:r>
+        <w:t xml:space="preserve"> la rotation de son parent</w:t>
+      </w:r>
+      <w:r>
+        <w:t>.</w:t>
+      </w:r>
+    </w:p>
+    <w:p>
+      <w:pPr>
+        <w:pStyle w:val="Sansinterligne"/>
+      </w:pPr>
+    </w:p>
+    <w:p>
+      <w:pPr>
+        <w:pStyle w:val="Sansinterligne"/>
+        <w:ind w:firstLine="708"/>
+      </w:pPr>
+      <w:r>
+        <w:t>-</w:t>
+      </w:r>
+      <w:r>
+        <w:t xml:space="preserve"> Camera</w:t>
+      </w:r>
+      <w:r>
+        <w:t> : il</w:t>
+      </w:r>
+      <w:r>
+        <w:t xml:space="preserve"> permet de capturer et d’afficher le monde pour l’utilisateur. Il peut y avoir plusieurs caméras dans la scène mais une seule peut être active à la fois. Pour la visite du musée nous avons deux points de vue</w:t>
+      </w:r>
+      <w:r>
+        <w:t xml:space="preserve"> (et donc deux caméras). L’un est le point de vue du</w:t>
+      </w:r>
+      <w:r>
+        <w:t xml:space="preserve"> visiteur (</w:t>
+      </w:r>
+      <w:r>
+        <w:t>First Person View</w:t>
+      </w:r>
+      <w:r>
+        <w:t>) et le second permet de voir le musé en entier.  Pour le</w:t>
+      </w:r>
+      <w:r>
+        <w:t xml:space="preserve"> </w:t>
+      </w:r>
+      <w:r>
+        <w:t>FPV</w:t>
+      </w:r>
+      <w:r>
+        <w:t xml:space="preserve"> il suffit d’attacher la caméra au visiteur et de la placer au niveau des yeux.</w:t>
+      </w:r>
+    </w:p>
+    <w:p>
+      <w:pPr>
+        <w:pStyle w:val="Sansinterligne"/>
+      </w:pPr>
+    </w:p>
+    <w:p>
+      <w:pPr>
+        <w:pStyle w:val="Sansinterligne"/>
+        <w:ind w:firstLine="708"/>
+      </w:pPr>
+      <w:r>
+        <w:t>- Scripts : c</w:t>
+      </w:r>
+      <w:r>
+        <w:t xml:space="preserve">omme dit précédemment, </w:t>
+      </w:r>
+      <w:r>
+        <w:t xml:space="preserve">Unity </w:t>
+      </w:r>
+      <w:r>
+        <w:t xml:space="preserve">nous </w:t>
+      </w:r>
+      <w:r>
+        <w:t xml:space="preserve">permet de créer </w:t>
+      </w:r>
+      <w:r>
+        <w:t>nos</w:t>
+      </w:r>
+      <w:r>
+        <w:t xml:space="preserve"> propres composants à l'aide de scripts. </w:t>
+      </w:r>
+      <w:r>
+        <w:t xml:space="preserve">Pour cela il suffit de créer une nouvelle classe </w:t>
+      </w:r>
+      <w:r>
+        <w:t>héritant</w:t>
+      </w:r>
+      <w:r>
+        <w:t xml:space="preserve"> de MonoBehaviour. Nous pourrons alors utiliser les méthodes Start(), Update() et autres pour implémenter les fonctionnalités voulues. </w:t>
+      </w:r>
+    </w:p>
+    <w:p>
+      <w:pPr>
+        <w:pStyle w:val="Sansinterligne"/>
+        <w:ind w:firstLine="708"/>
+      </w:pPr>
+      <w:r>
+        <w:lastRenderedPageBreak/>
+        <w:tab/>
+      </w:r>
+      <w:r>
+        <w:t>- Start() est appelé</w:t>
+      </w:r>
+      <w:r>
+        <w:t>e</w:t>
+      </w:r>
+      <w:r>
+        <w:t xml:space="preserve"> à la toute première frame. </w:t>
+      </w:r>
+    </w:p>
+    <w:p>
+      <w:pPr>
+        <w:pStyle w:val="Sansinterligne"/>
+        <w:ind w:left="708" w:firstLine="708"/>
+      </w:pPr>
+      <w:r>
+        <w:t>- Update() est appelée toutes les frames.</w:t>
+      </w:r>
+    </w:p>
+    <w:p>
+      <w:pPr>
+        <w:pStyle w:val="Sansinterligne"/>
+        <w:ind w:left="708" w:firstLine="708"/>
+      </w:pPr>
+      <w:r>
+        <w:t xml:space="preserve">- OnGUI() est </w:t>
+      </w:r>
+      <w:r>
+        <w:t>appelé</w:t>
+      </w:r>
+      <w:r>
+        <w:t>e</w:t>
+      </w:r>
+      <w:r>
+        <w:t xml:space="preserve"> pour le rendu et la gestion des événements de l'interface graphique.</w:t>
+      </w:r>
+    </w:p>
+    <w:p>
+      <w:pPr>
+        <w:pStyle w:val="Sansinterligne"/>
+      </w:pPr>
+      <w:r>
+        <w:t>Nous pouvons aussi créer des Scripts contenant des classes n’héritant pas de MonoBehaviour et ne seront alors pas c</w:t>
+      </w:r>
+      <w:r>
+        <w:t>onsidérés comme des composants mais comme des classes normales.</w:t>
+      </w:r>
+    </w:p>
+    <w:p>
+      <w:pPr>
+        <w:pStyle w:val="Sansinterligne"/>
+      </w:pPr>
+    </w:p>
+    <w:p>
+      <w:pPr>
+        <w:pStyle w:val="Sansinterligne"/>
+      </w:pPr>
+      <w:r>
+        <w:tab/>
+        <w:t xml:space="preserve">- </w:t>
+      </w:r>
+      <w:r>
+        <w:t>Rigidbody</w:t>
+      </w:r>
+      <w:r>
+        <w:t xml:space="preserve"> : c’</w:t>
+      </w:r>
+      <w:r>
+        <w:t>est l</w:t>
+      </w:r>
+      <w:r>
+        <w:t>e</w:t>
+      </w:r>
+      <w:r>
+        <w:t xml:space="preserve"> </w:t>
+      </w:r>
+      <w:r>
+        <w:t>composant</w:t>
+      </w:r>
+      <w:r>
+        <w:t xml:space="preserve"> </w:t>
+      </w:r>
+      <w:r>
+        <w:t>principal</w:t>
+      </w:r>
+      <w:r>
+        <w:t xml:space="preserve"> </w:t>
+      </w:r>
+      <w:r>
+        <w:t xml:space="preserve">qui permet </w:t>
+      </w:r>
+      <w:r>
+        <w:t>à un objet d’être soumis aux lois de la Physique</w:t>
+      </w:r>
+      <w:r>
+        <w:t>.</w:t>
+      </w:r>
+      <w:r>
+        <w:t xml:space="preserve"> En ajoutant ce composant à un objet, ce dernier</w:t>
+      </w:r>
+      <w:r>
+        <w:t xml:space="preserve"> sera immé</w:t>
+      </w:r>
+      <w:r>
+        <w:t>diatement répondre à la gravité</w:t>
+      </w:r>
+      <w:r>
+        <w:t>.</w:t>
+      </w:r>
+      <w:r>
+        <w:t xml:space="preserve"> Il nous permet aussi d’appliquer des forces sur l’objet. </w:t>
+      </w:r>
+    </w:p>
+    <w:p>
+      <w:pPr>
+        <w:pStyle w:val="Sansinterligne"/>
+      </w:pPr>
+    </w:p>
+    <w:p>
+      <w:pPr>
+        <w:pStyle w:val="Sansinterligne"/>
+      </w:pPr>
+      <w:r>
+        <w:tab/>
+        <w:t xml:space="preserve">- Collider : ce composant permet de définir la forme utilisée pour les collisions. Plusieurs formes sont possibles comme un cube, une sphère,  un cylindre, ou même la forme même de l’objet : le mesh. Plus </w:t>
+      </w:r>
+      <w:r>
+        <w:t>la</w:t>
+      </w:r>
+      <w:r>
+        <w:t xml:space="preserve"> forme est simple et plus les calculs de collisions seront rapides. </w:t>
+      </w:r>
+    </w:p>
+    <w:p>
+      <w:pPr>
+        <w:pStyle w:val="Sansinterligne"/>
+      </w:pPr>
+      <w:r>
+        <w:t>Il est aussi possible d’</w:t>
+      </w:r>
+      <w:r>
+        <w:t xml:space="preserve">utiliser le moteur physique </w:t>
+      </w:r>
+      <w:r>
+        <w:t>pour</w:t>
+      </w:r>
+      <w:r>
+        <w:t xml:space="preserve"> détecter quand un </w:t>
+      </w:r>
+      <w:r>
+        <w:t>Collider</w:t>
+      </w:r>
+      <w:r>
+        <w:t xml:space="preserve"> pénètre dans </w:t>
+      </w:r>
+      <w:r>
+        <w:t>un autre Collider</w:t>
+      </w:r>
+      <w:r>
+        <w:t xml:space="preserve"> sans créer de collision. </w:t>
+      </w:r>
+      <w:r>
+        <w:t>Pour cela il suffit d’utiliser la propriété Trigger du Collider. L’objet</w:t>
+      </w:r>
+      <w:r>
+        <w:t xml:space="preserve"> ne se comporte</w:t>
+      </w:r>
+      <w:r>
+        <w:t xml:space="preserve"> alors</w:t>
+      </w:r>
+      <w:r>
+        <w:t xml:space="preserve"> pas comme un objet solide et permettra simplement d'autres </w:t>
+      </w:r>
+      <w:r>
+        <w:t>Colliders</w:t>
+      </w:r>
+      <w:r>
+        <w:t xml:space="preserve"> de passer à travers. Quand un </w:t>
+      </w:r>
+      <w:r>
+        <w:t>Collider</w:t>
+      </w:r>
+      <w:r>
+        <w:t xml:space="preserve"> entre son espace, </w:t>
+      </w:r>
+      <w:r>
+        <w:t>ceci va appeler la fonction</w:t>
+      </w:r>
+      <w:r>
+        <w:t xml:space="preserve"> OnTriggerEnter</w:t>
+      </w:r>
+      <w:r>
+        <w:t>().</w:t>
+      </w:r>
+    </w:p>
+    <w:p>
+      <w:pPr>
+        <w:pStyle w:val="Sansinterligne"/>
+      </w:pPr>
+    </w:p>
+    <w:p>
+      <w:pPr>
+        <w:pStyle w:val="Sansinterligne"/>
+      </w:pPr>
+      <w:r>
+        <w:t xml:space="preserve">- Tag : Un tag est un mot qui </w:t>
+      </w:r>
+      <w:r>
+        <w:t>permet d’</w:t>
+      </w:r>
+      <w:r>
+        <w:t>accéde</w:t>
+      </w:r>
+      <w:r>
+        <w:t>r</w:t>
+      </w:r>
+      <w:r>
+        <w:t xml:space="preserve"> à un ou plusieurs </w:t>
+      </w:r>
+      <w:r>
+        <w:t>GO</w:t>
+      </w:r>
+      <w:r>
+        <w:t xml:space="preserve">. Nous pouvons les utiliser </w:t>
+      </w:r>
+      <w:r>
+        <w:t>dans les Scripts</w:t>
+      </w:r>
+      <w:r>
+        <w:t xml:space="preserve"> pour trouver un </w:t>
+      </w:r>
+      <w:r>
+        <w:t xml:space="preserve">GO </w:t>
+      </w:r>
+      <w:r>
+        <w:t xml:space="preserve">qui contient </w:t>
+      </w:r>
+      <w:r>
+        <w:t xml:space="preserve">le </w:t>
+      </w:r>
+      <w:r>
+        <w:t xml:space="preserve">Tag souhaitée. Ce résultat est obtenu en utilisant la </w:t>
+      </w:r>
+      <w:r>
+        <w:t>fonction GameObject.FindWithTag</w:t>
+      </w:r>
+      <w:r>
+        <w:t>().</w:t>
+      </w:r>
+    </w:p>
+    <w:p>
+      <w:pPr>
+        <w:pStyle w:val="Sansinterligne"/>
+      </w:pPr>
+    </w:p>
+    <w:p>
+      <w:pPr>
+        <w:pStyle w:val="Sansinterligne"/>
+      </w:pPr>
+      <w:bookmarkStart w:id="0" w:name="_GoBack"/>
+      <w:bookmarkEnd w:id="0"/>
     </w:p>
     <w:p>
       <w:pPr>
@@ -837,31 +1229,13 @@
         </w:numPr>
       </w:pPr>
       <w:r>
-        <w:t>Faire se déplacer un</w:t>
-      </w:r>
-      <w:r>
-        <w:t xml:space="preserve"> groupe de</w:t>
-      </w:r>
-      <w:r>
-        <w:t xml:space="preserve"> visiteur</w:t>
-      </w:r>
-      <w:r>
-        <w:t>s</w:t>
-      </w:r>
-      <w:r>
-        <w:t xml:space="preserve"> virtuel</w:t>
-      </w:r>
-      <w:r>
-        <w:t xml:space="preserve">s vers </w:t>
+        <w:t xml:space="preserve">Faire se déplacer un groupe de visiteurs virtuels vers </w:t>
       </w:r>
       <w:r>
         <w:t>UN</w:t>
       </w:r>
       <w:r>
-        <w:t xml:space="preserve"> tableau</w:t>
-      </w:r>
-      <w:r>
-        <w:t> :</w:t>
+        <w:t xml:space="preserve"> tableau :</w:t>
       </w:r>
     </w:p>
     <w:p>
@@ -874,8 +1248,6 @@
       <w:r>
         <w:t xml:space="preserve"> (Boids)</w:t>
       </w:r>
-      <w:bookmarkStart w:id="0" w:name="_GoBack"/>
-      <w:bookmarkEnd w:id="0"/>
     </w:p>
     <w:p>
       <w:pPr>

</xml_diff>

<commit_message>
made some work on the introduction and 2nd part
</commit_message>
<xml_diff>
--- a/Rapport.docx
+++ b/Rapport.docx
@@ -69,20 +69,57 @@
       </w:pPr>
       <w:r>
         <w:lastRenderedPageBreak/>
-        <w:t>Enoncé du projet :</w:t>
-      </w:r>
-    </w:p>
-    <w:p>
-      <w:pPr>
-        <w:pStyle w:val="Sansinterligne"/>
-      </w:pPr>
-      <w:r>
+        <w:t>Introduction :</w:t>
+      </w:r>
+    </w:p>
+    <w:p>
+      <w:pPr>
+        <w:pStyle w:val="Sansinterligne"/>
+      </w:pPr>
+      <w:r>
+        <w:t>Dans le cadre du module de CRV (</w:t>
+      </w:r>
+      <w:r>
+        <w:t>Comportements Anthropomorphes en Réalité Virtuelle et Augmentée</w:t>
+      </w:r>
+      <w:r>
+        <w:t xml:space="preserve">) il nous a été demandé de développer une simulation afin de mettre en pratique les notions </w:t>
+      </w:r>
+      <w:r>
+        <w:t>étudiées</w:t>
+      </w:r>
+      <w:r>
+        <w:t xml:space="preserve"> en cours.</w:t>
+      </w:r>
+    </w:p>
+    <w:p>
+      <w:pPr>
+        <w:pStyle w:val="Sansinterligne"/>
+      </w:pPr>
+      <w:r>
+        <w:t>Voici l’énoncé du projet :</w:t>
+      </w:r>
+    </w:p>
+    <w:p>
+      <w:pPr>
+        <w:pStyle w:val="Sansinterligne"/>
+        <w:rPr>
+          <w:i/>
+        </w:rPr>
+      </w:pPr>
+      <w:r>
+        <w:rPr>
+          <w:i/>
+        </w:rPr>
         <w:t>On considère un musé contenant une quarantaine de tableaux (ou posters, vieilles cartes postales, …). Il s’agit de guider l’utilisateur dans ce musée en tenant compte de ses préférences. Plutôt que d’utiliser un système de fléchage (dynamique ou non) ou d’incarner un système de guidage par un acteur virtuel, on préfère ici utiliser les autres visiteurs (représentés par des acteurs virtuels) pour inciter l’utilisateur à se diriger vers un tableau plutôt qu’un autre.</w:t>
       </w:r>
     </w:p>
     <w:p>
       <w:pPr>
         <w:pStyle w:val="Sansinterligne"/>
+        <w:rPr>
+          <w:i/>
+        </w:rPr>
       </w:pPr>
     </w:p>
     <w:p>
@@ -117,35 +154,270 @@
         <w:pStyle w:val="Sansinterligne"/>
       </w:pPr>
       <w:r>
-        <w:t xml:space="preserve">Pour réaliser ce projet nous avons décidé d’utiliser Unity3D. </w:t>
-      </w:r>
-    </w:p>
-    <w:p>
-      <w:pPr>
-        <w:pStyle w:val="Sansinterligne"/>
-      </w:pPr>
-      <w:r>
-        <w:t>Menu principal</w:t>
-      </w:r>
-      <w:r>
-        <w:t xml:space="preserve">, chaque bouton montre l’implémentation de la réponse à la question associée. </w:t>
-      </w:r>
-    </w:p>
-    <w:p>
-      <w:pPr>
-        <w:pStyle w:val="Sansinterligne"/>
-        <w:jc w:val="center"/>
+        <w:t>Nous avons choisi de travailler sur ce projet à l’aide du logiciel Unity3D. Dans ce rapport nous vous présentons le travail que nous avons effectué ce semestre sur ce projet. Dans un premier temps nous vous présentons le logiciel Unity3D</w:t>
+      </w:r>
+      <w:r>
+        <w:t xml:space="preserve"> et les différents composants du logiciel que nous avons utilisé dans notre application. Ensuite nous expliquons comment utiliser l’interface de la simulation. Enfin nous consacrons une partie pour chacune des questions du projet qui nous a été posé en détaillant les différentes méthodes et algorithmes que nous avons utilisés pour répondre à ces questions. </w:t>
+      </w:r>
+    </w:p>
+    <w:p>
+      <w:pPr>
+        <w:pStyle w:val="Sansinterligne"/>
+      </w:pPr>
+    </w:p>
+    <w:p>
+      <w:pPr>
+        <w:pStyle w:val="Sansinterligne"/>
+        <w:numPr>
+          <w:ilvl w:val="0"/>
+          <w:numId w:val="1"/>
+        </w:numPr>
+      </w:pPr>
+      <w:r>
+        <w:t xml:space="preserve">Présentation de </w:t>
+      </w:r>
+      <w:r>
+        <w:t>Unity3D</w:t>
+      </w:r>
+    </w:p>
+    <w:p>
+      <w:pPr>
+        <w:pStyle w:val="Sansinterligne"/>
+      </w:pPr>
+      <w:r>
+        <w:t xml:space="preserve">Unity3D est un système multiplateforme de création de jeu vidéo développé par </w:t>
+      </w:r>
+      <w:r>
+        <w:t>Unity Technologies</w:t>
+      </w:r>
+      <w:r>
+        <w:t xml:space="preserve">. Ce système comprend </w:t>
+      </w:r>
+      <w:r>
+        <w:t>un moteur de jeu et environnement</w:t>
+      </w:r>
+      <w:r>
+        <w:t xml:space="preserve"> de développement intégré (IDE) et</w:t>
+      </w:r>
+      <w:r>
+        <w:t xml:space="preserve"> utilise</w:t>
+      </w:r>
+      <w:r>
+        <w:t xml:space="preserve"> entre autre</w:t>
+      </w:r>
+      <w:r>
+        <w:t xml:space="preserve"> le moteur physique PhysX de Nvidia</w:t>
+      </w:r>
+      <w:r>
+        <w:t xml:space="preserve">. </w:t>
+      </w:r>
+      <w:r>
+        <w:t xml:space="preserve">Afin de faciliter la compréhension du travail que nous avons réalisé, voici un petit glossaire comprenant différents </w:t>
+      </w:r>
+      <w:r>
+        <w:t>éléments</w:t>
+      </w:r>
+      <w:r>
+        <w:t xml:space="preserve"> importants utilisés </w:t>
+      </w:r>
+      <w:r>
+        <w:t>dans</w:t>
+      </w:r>
+      <w:r>
+        <w:t xml:space="preserve"> Unity3D :</w:t>
+      </w:r>
+    </w:p>
+    <w:p>
+      <w:pPr>
+        <w:pStyle w:val="Sansinterligne"/>
+      </w:pPr>
+    </w:p>
+    <w:p>
+      <w:pPr>
+        <w:pStyle w:val="Sansinterligne"/>
+      </w:pPr>
+      <w:r>
+        <w:t xml:space="preserve">- </w:t>
+      </w:r>
+      <w:r>
+        <w:t xml:space="preserve">GameObjet (GO) : </w:t>
+      </w:r>
+      <w:r>
+        <w:t>c</w:t>
+      </w:r>
+      <w:r>
+        <w:t>e</w:t>
+      </w:r>
+      <w:r>
+        <w:t xml:space="preserve"> </w:t>
+      </w:r>
+      <w:r>
+        <w:t xml:space="preserve">sont les entités les plus importantes dans Unity3D. Tout objet dans l’application est un </w:t>
+      </w:r>
+      <w:r>
+        <w:t>GO</w:t>
+      </w:r>
+      <w:r>
+        <w:t xml:space="preserve">, cependant, ils ont besoin de </w:t>
+      </w:r>
+      <w:r>
+        <w:t>composants (</w:t>
+      </w:r>
+      <w:r>
+        <w:t xml:space="preserve">qui héritent de la classe </w:t>
+      </w:r>
+      <w:r>
+        <w:t>Component)</w:t>
+      </w:r>
+      <w:r>
+        <w:t xml:space="preserve"> pour se différencier les uns des autres. On peut voir un </w:t>
+      </w:r>
+      <w:r>
+        <w:t>GO</w:t>
+      </w:r>
+      <w:r>
+        <w:t xml:space="preserve"> comme une boîte vide à laquelle il faut ajouter des composants pour en faire un personnage, une lumière, ou des effets spéciaux par exemple.</w:t>
+      </w:r>
+    </w:p>
+    <w:p>
+      <w:pPr>
+        <w:pStyle w:val="Sansinterligne"/>
+      </w:pPr>
+    </w:p>
+    <w:p>
+      <w:pPr>
+        <w:pStyle w:val="Sansinterligne"/>
+      </w:pPr>
+      <w:r>
+        <w:t xml:space="preserve">- </w:t>
+      </w:r>
+      <w:r>
+        <w:t xml:space="preserve">Component : </w:t>
+      </w:r>
+      <w:r>
+        <w:t>l</w:t>
+      </w:r>
+      <w:r>
+        <w:t>es composants (ou Components) sont les pièces fonctionnelles d’un GO. Certains existent déjà dans Unity3D, mais il est possible de créer nos propres composants à l’aide des Scripts.</w:t>
+      </w:r>
+    </w:p>
+    <w:p>
+      <w:pPr>
+        <w:pStyle w:val="Sansinterligne"/>
+      </w:pPr>
+      <w:r>
+        <w:t>Voici la liste des composants utilisés dans notre application :</w:t>
+      </w:r>
+    </w:p>
+    <w:p>
+      <w:pPr>
+        <w:pStyle w:val="Sansinterligne"/>
+      </w:pPr>
+    </w:p>
+    <w:p>
+      <w:pPr>
+        <w:pStyle w:val="Sansinterligne"/>
+      </w:pPr>
+      <w:r>
+        <w:tab/>
+        <w:t xml:space="preserve">- </w:t>
+      </w:r>
+      <w:r>
+        <w:t>Transform : c’est l</w:t>
+      </w:r>
+      <w:r>
+        <w:t>e seul composant que tout GO possède. Il permet de définir la position, la rotation et l’échelle du GO</w:t>
+      </w:r>
+      <w:r>
+        <w:t xml:space="preserve"> dans la scène.</w:t>
+      </w:r>
+      <w:r>
+        <w:t xml:space="preserve"> Ce composant permet aussi le Parenting, ce concept permet d’attacher un GO à un autre GO, le premier étant alors enfant du second.</w:t>
+      </w:r>
+      <w:r>
+        <w:t xml:space="preserve"> Un enfant héritera</w:t>
+      </w:r>
+      <w:r>
+        <w:t xml:space="preserve"> alors</w:t>
+      </w:r>
+      <w:r>
+        <w:t xml:space="preserve"> du mouvement et</w:t>
+      </w:r>
+      <w:r>
+        <w:t xml:space="preserve"> de</w:t>
+      </w:r>
+      <w:r>
+        <w:t xml:space="preserve"> la rotation de son parent</w:t>
+      </w:r>
+      <w:r>
+        <w:t>.</w:t>
+      </w:r>
+    </w:p>
+    <w:p>
+      <w:pPr>
+        <w:pStyle w:val="Sansinterligne"/>
+      </w:pPr>
+    </w:p>
+    <w:p>
+      <w:pPr>
+        <w:pStyle w:val="Sansinterligne"/>
+        <w:ind w:firstLine="708"/>
+      </w:pPr>
+      <w:r>
+        <w:t>-</w:t>
+      </w:r>
+      <w:r>
+        <w:t xml:space="preserve"> Camera</w:t>
+      </w:r>
+      <w:r>
+        <w:t> : il</w:t>
+      </w:r>
+      <w:r>
+        <w:t xml:space="preserve"> permet de capturer et d’afficher le monde pour l’utilisateur. Il peut y avoir plusieurs caméras dans la scène mais une seule peut être active à la fois. Pour la visite du musée nous avons deux points de vue</w:t>
+      </w:r>
+      <w:r>
+        <w:t xml:space="preserve"> (et donc deux caméras). L’un est le point de vue du</w:t>
+      </w:r>
+      <w:r>
+        <w:t xml:space="preserve"> visiteur (</w:t>
+      </w:r>
+      <w:r>
+        <w:t>First Person View</w:t>
+      </w:r>
+      <w:r>
+        <w:t>) et le second permet de voir le musé en entier.  Pour le</w:t>
+      </w:r>
+      <w:r>
+        <w:t xml:space="preserve"> </w:t>
+      </w:r>
+      <w:r>
+        <w:t>FPV</w:t>
+      </w:r>
+      <w:r>
+        <w:t xml:space="preserve"> il suffit d’attacher la caméra au visiteur et de la placer au niveau des yeux.</w:t>
+      </w:r>
+    </w:p>
+    <w:p>
+      <w:pPr>
+        <w:pStyle w:val="Sansinterligne"/>
+        <w:ind w:firstLine="708"/>
+      </w:pPr>
+    </w:p>
+    <w:p>
+      <w:pPr>
+        <w:pStyle w:val="Sansinterligne"/>
       </w:pPr>
       <w:r>
         <w:rPr>
           <w:noProof/>
           <w:lang w:eastAsia="fr-FR"/>
         </w:rPr>
+        <w:lastRenderedPageBreak/>
         <w:drawing>
-          <wp:inline distT="0" distB="0" distL="0" distR="0" wp14:anchorId="6CB34458" wp14:editId="3451D8A2">
-            <wp:extent cx="5238750" cy="3905250"/>
+          <wp:inline distT="0" distB="0" distL="0" distR="0" wp14:anchorId="6451609C" wp14:editId="20F42D3F">
+            <wp:extent cx="2860159" cy="1583094"/>
             <wp:effectExtent l="0" t="0" r="0" b="0"/>
-            <wp:docPr id="4" name="Image 4"/>
+            <wp:docPr id="9" name="Image 9"/>
             <wp:cNvGraphicFramePr>
               <a:graphicFrameLocks xmlns:a="http://schemas.openxmlformats.org/drawingml/2006/main" noChangeAspect="1"/>
             </wp:cNvGraphicFramePr>
@@ -153,23 +425,36 @@
               <a:graphicData uri="http://schemas.openxmlformats.org/drawingml/2006/picture">
                 <pic:pic xmlns:pic="http://schemas.openxmlformats.org/drawingml/2006/picture">
                   <pic:nvPicPr>
-                    <pic:cNvPr id="0" name=""/>
-                    <pic:cNvPicPr/>
+                    <pic:cNvPr id="0" name="Picture 1"/>
+                    <pic:cNvPicPr>
+                      <a:picLocks noChangeAspect="1" noChangeArrowheads="1"/>
+                    </pic:cNvPicPr>
                   </pic:nvPicPr>
                   <pic:blipFill>
-                    <a:blip r:embed="rId6"/>
+                    <a:blip r:embed="rId6" cstate="print">
+                      <a:extLst>
+                        <a:ext uri="{28A0092B-C50C-407E-A947-70E740481C1C}">
+                          <a14:useLocalDpi xmlns:a14="http://schemas.microsoft.com/office/drawing/2010/main" val="0"/>
+                        </a:ext>
+                      </a:extLst>
+                    </a:blip>
+                    <a:srcRect/>
                     <a:stretch>
                       <a:fillRect/>
                     </a:stretch>
                   </pic:blipFill>
-                  <pic:spPr>
+                  <pic:spPr bwMode="auto">
                     <a:xfrm>
                       <a:off x="0" y="0"/>
-                      <a:ext cx="5238750" cy="3905250"/>
+                      <a:ext cx="2866974" cy="1586866"/>
                     </a:xfrm>
                     <a:prstGeom prst="rect">
                       <a:avLst/>
                     </a:prstGeom>
+                    <a:noFill/>
+                    <a:ln>
+                      <a:noFill/>
+                    </a:ln>
                   </pic:spPr>
                 </pic:pic>
               </a:graphicData>
@@ -177,29 +462,19 @@
           </wp:inline>
         </w:drawing>
       </w:r>
-    </w:p>
-    <w:p>
-      <w:pPr>
-        <w:pStyle w:val="Sansinterligne"/>
-      </w:pPr>
-      <w:r>
-        <w:t>Présenter les options ici aussi (du moins dire que espace ca affiche les options, A ca change la vue, M ca affiche le menu principal, et qu’il y a d’autres options dispo en fonction de la question)</w:t>
-      </w:r>
-    </w:p>
-    <w:p>
-      <w:pPr>
-        <w:pStyle w:val="Sansinterligne"/>
-      </w:pPr>
+      <w:r>
+        <w:t xml:space="preserve">   </w:t>
+      </w:r>
       <w:r>
         <w:rPr>
           <w:noProof/>
           <w:lang w:eastAsia="fr-FR"/>
         </w:rPr>
         <w:drawing>
-          <wp:inline distT="0" distB="0" distL="0" distR="0" wp14:anchorId="29FCBBAA" wp14:editId="3889D428">
-            <wp:extent cx="2543175" cy="2143125"/>
-            <wp:effectExtent l="0" t="0" r="9525" b="9525"/>
-            <wp:docPr id="5" name="Image 5"/>
+          <wp:inline distT="0" distB="0" distL="0" distR="0" wp14:anchorId="728C4655" wp14:editId="0A731103">
+            <wp:extent cx="2780073" cy="1574172"/>
+            <wp:effectExtent l="0" t="0" r="1270" b="6985"/>
+            <wp:docPr id="6" name="Image 6"/>
             <wp:cNvGraphicFramePr>
               <a:graphicFrameLocks xmlns:a="http://schemas.openxmlformats.org/drawingml/2006/main" noChangeAspect="1"/>
             </wp:cNvGraphicFramePr>
@@ -219,6 +494,560 @@
                   <pic:spPr>
                     <a:xfrm>
                       <a:off x="0" y="0"/>
+                      <a:ext cx="2786697" cy="1577922"/>
+                    </a:xfrm>
+                    <a:prstGeom prst="rect">
+                      <a:avLst/>
+                    </a:prstGeom>
+                  </pic:spPr>
+                </pic:pic>
+              </a:graphicData>
+            </a:graphic>
+          </wp:inline>
+        </w:drawing>
+      </w:r>
+    </w:p>
+    <w:p>
+      <w:pPr>
+        <w:pStyle w:val="Sansinterligne"/>
+      </w:pPr>
+    </w:p>
+    <w:p>
+      <w:pPr>
+        <w:pStyle w:val="Sansinterligne"/>
+        <w:ind w:firstLine="708"/>
+      </w:pPr>
+      <w:r>
+        <w:t>- Scripts : c</w:t>
+      </w:r>
+      <w:r>
+        <w:t xml:space="preserve">omme dit précédemment, </w:t>
+      </w:r>
+      <w:r>
+        <w:t xml:space="preserve">Unity </w:t>
+      </w:r>
+      <w:r>
+        <w:t xml:space="preserve">nous </w:t>
+      </w:r>
+      <w:r>
+        <w:t xml:space="preserve">permet de créer </w:t>
+      </w:r>
+      <w:r>
+        <w:t>nos</w:t>
+      </w:r>
+      <w:r>
+        <w:t xml:space="preserve"> propres composants à l'aide de scripts. </w:t>
+      </w:r>
+      <w:r>
+        <w:t xml:space="preserve">Pour cela il suffit de créer une nouvelle classe </w:t>
+      </w:r>
+      <w:r>
+        <w:t>héritant</w:t>
+      </w:r>
+      <w:r>
+        <w:t xml:space="preserve"> de MonoBehaviour. Nous pourrons alors utiliser les méthodes Start(), Update() et autres pour implémenter les fonctionnalités voulues. </w:t>
+      </w:r>
+    </w:p>
+    <w:p>
+      <w:pPr>
+        <w:pStyle w:val="Sansinterligne"/>
+        <w:ind w:firstLine="708"/>
+      </w:pPr>
+      <w:r>
+        <w:tab/>
+      </w:r>
+      <w:r>
+        <w:t>- Start() est appelé</w:t>
+      </w:r>
+      <w:r>
+        <w:t>e</w:t>
+      </w:r>
+      <w:r>
+        <w:t xml:space="preserve"> à la toute première frame. </w:t>
+      </w:r>
+    </w:p>
+    <w:p>
+      <w:pPr>
+        <w:pStyle w:val="Sansinterligne"/>
+        <w:ind w:left="708" w:firstLine="708"/>
+      </w:pPr>
+      <w:r>
+        <w:t>- Update() est appelée toutes les frames.</w:t>
+      </w:r>
+    </w:p>
+    <w:p>
+      <w:pPr>
+        <w:pStyle w:val="Sansinterligne"/>
+        <w:ind w:left="708" w:firstLine="708"/>
+      </w:pPr>
+      <w:r>
+        <w:t xml:space="preserve">- OnGUI() est </w:t>
+      </w:r>
+      <w:r>
+        <w:t>appelé</w:t>
+      </w:r>
+      <w:r>
+        <w:t>e</w:t>
+      </w:r>
+      <w:r>
+        <w:t xml:space="preserve"> pour le rendu et la gestion des événements de l'interface graphique.</w:t>
+      </w:r>
+    </w:p>
+    <w:p>
+      <w:pPr>
+        <w:pStyle w:val="Sansinterligne"/>
+      </w:pPr>
+      <w:r>
+        <w:t>Nous pouvons aussi créer des Scripts contenant des classes n’héritant pas de MonoBehaviour et ne seront alors pas c</w:t>
+      </w:r>
+      <w:r>
+        <w:t>onsidérés comme des composants mais comme des classes normales.</w:t>
+      </w:r>
+    </w:p>
+    <w:p>
+      <w:pPr>
+        <w:pStyle w:val="Sansinterligne"/>
+      </w:pPr>
+    </w:p>
+    <w:p>
+      <w:pPr>
+        <w:pStyle w:val="Sansinterligne"/>
+      </w:pPr>
+      <w:r>
+        <w:tab/>
+        <w:t xml:space="preserve">- </w:t>
+      </w:r>
+      <w:r>
+        <w:t>Rigidbody</w:t>
+      </w:r>
+      <w:r>
+        <w:t xml:space="preserve"> : c’</w:t>
+      </w:r>
+      <w:r>
+        <w:t>est l</w:t>
+      </w:r>
+      <w:r>
+        <w:t>e</w:t>
+      </w:r>
+      <w:r>
+        <w:t xml:space="preserve"> </w:t>
+      </w:r>
+      <w:r>
+        <w:t>composant</w:t>
+      </w:r>
+      <w:r>
+        <w:t xml:space="preserve"> </w:t>
+      </w:r>
+      <w:r>
+        <w:t>principal</w:t>
+      </w:r>
+      <w:r>
+        <w:t xml:space="preserve"> qui permet </w:t>
+      </w:r>
+      <w:r>
+        <w:t>à un objet d’être soumis aux lois de la Physique</w:t>
+      </w:r>
+      <w:r>
+        <w:t>.</w:t>
+      </w:r>
+      <w:r>
+        <w:t xml:space="preserve"> En ajoutant ce composant à un objet, ce dernier</w:t>
+      </w:r>
+      <w:r>
+        <w:t xml:space="preserve"> sera immé</w:t>
+      </w:r>
+      <w:r>
+        <w:t>diatement répondre à la gravité</w:t>
+      </w:r>
+      <w:r>
+        <w:t>.</w:t>
+      </w:r>
+      <w:r>
+        <w:t xml:space="preserve"> Il nous permet aussi d’appliquer des forces sur l’objet. </w:t>
+      </w:r>
+    </w:p>
+    <w:p>
+      <w:pPr>
+        <w:pStyle w:val="Sansinterligne"/>
+      </w:pPr>
+    </w:p>
+    <w:p>
+      <w:pPr>
+        <w:pStyle w:val="Sansinterligne"/>
+      </w:pPr>
+      <w:r>
+        <w:tab/>
+        <w:t xml:space="preserve">- Collider : ce composant permet de définir la forme utilisée pour les collisions. Plusieurs formes sont possibles comme un cube, une sphère,  un cylindre, ou même la forme même de l’objet : le mesh. Plus </w:t>
+      </w:r>
+      <w:r>
+        <w:t>la</w:t>
+      </w:r>
+      <w:r>
+        <w:t xml:space="preserve"> forme est simple et plus les calculs de collisions seront rapides. </w:t>
+      </w:r>
+    </w:p>
+    <w:p>
+      <w:pPr>
+        <w:pStyle w:val="Sansinterligne"/>
+      </w:pPr>
+      <w:r>
+        <w:t>Il est aussi possible d’</w:t>
+      </w:r>
+      <w:r>
+        <w:t xml:space="preserve">utiliser le moteur physique </w:t>
+      </w:r>
+      <w:r>
+        <w:t>pour</w:t>
+      </w:r>
+      <w:r>
+        <w:t xml:space="preserve"> détecter quand un </w:t>
+      </w:r>
+      <w:r>
+        <w:t>Collider</w:t>
+      </w:r>
+      <w:r>
+        <w:t xml:space="preserve"> pénètre dans </w:t>
+      </w:r>
+      <w:r>
+        <w:t>un autre Collider</w:t>
+      </w:r>
+      <w:r>
+        <w:t xml:space="preserve"> sans créer de collision. </w:t>
+      </w:r>
+      <w:r>
+        <w:t>Pour cela il suffit d’utiliser la propriété Trigger du Collider. L’objet</w:t>
+      </w:r>
+      <w:r>
+        <w:t xml:space="preserve"> ne se comporte</w:t>
+      </w:r>
+      <w:r>
+        <w:t xml:space="preserve"> alors</w:t>
+      </w:r>
+      <w:r>
+        <w:t xml:space="preserve"> pas comme un objet solide et permettra simplement d'autres </w:t>
+      </w:r>
+      <w:r>
+        <w:t>Colliders</w:t>
+      </w:r>
+      <w:r>
+        <w:t xml:space="preserve"> de passer à travers. Quand un </w:t>
+      </w:r>
+      <w:r>
+        <w:t>Collider</w:t>
+      </w:r>
+      <w:r>
+        <w:t xml:space="preserve"> entre son espace, </w:t>
+      </w:r>
+      <w:r>
+        <w:t>ceci va appeler la fonction</w:t>
+      </w:r>
+      <w:r>
+        <w:t xml:space="preserve"> OnTriggerEnter</w:t>
+      </w:r>
+      <w:r>
+        <w:t>().</w:t>
+      </w:r>
+    </w:p>
+    <w:p>
+      <w:pPr>
+        <w:pStyle w:val="Sansinterligne"/>
+      </w:pPr>
+    </w:p>
+    <w:p>
+      <w:pPr>
+        <w:pStyle w:val="Sansinterligne"/>
+      </w:pPr>
+      <w:r>
+        <w:t xml:space="preserve">- Tag : Un tag est un mot qui </w:t>
+      </w:r>
+      <w:r>
+        <w:t>permet d’</w:t>
+      </w:r>
+      <w:r>
+        <w:t>accéde</w:t>
+      </w:r>
+      <w:r>
+        <w:t>r</w:t>
+      </w:r>
+      <w:r>
+        <w:t xml:space="preserve"> à un ou plusieurs </w:t>
+      </w:r>
+      <w:r>
+        <w:t>GO</w:t>
+      </w:r>
+      <w:r>
+        <w:t xml:space="preserve">. Nous pouvons les utiliser </w:t>
+      </w:r>
+      <w:r>
+        <w:t>dans les Scripts</w:t>
+      </w:r>
+      <w:r>
+        <w:t xml:space="preserve"> pour trouver un </w:t>
+      </w:r>
+      <w:r>
+        <w:t xml:space="preserve">GO </w:t>
+      </w:r>
+      <w:r>
+        <w:t xml:space="preserve">qui contient </w:t>
+      </w:r>
+      <w:r>
+        <w:t xml:space="preserve">le </w:t>
+      </w:r>
+      <w:r>
+        <w:t xml:space="preserve">Tag souhaitée. Ce résultat est obtenu en utilisant la </w:t>
+      </w:r>
+      <w:r>
+        <w:t>fonction GameObject.FindWithTag</w:t>
+      </w:r>
+      <w:r>
+        <w:t>().</w:t>
+      </w:r>
+    </w:p>
+    <w:p>
+      <w:pPr>
+        <w:pStyle w:val="Sansinterligne"/>
+      </w:pPr>
+    </w:p>
+    <w:p>
+      <w:pPr>
+        <w:pStyle w:val="Sansinterligne"/>
+      </w:pPr>
+      <w:r>
+        <w:t xml:space="preserve">Ces explications devraient être suffisantes pour comprendre la suite mais pour des informations complémentaires il est possible de consulter la documentation d’Unity3D : </w:t>
+      </w:r>
+      <w:hyperlink r:id="rId8" w:history="1">
+        <w:r>
+          <w:rPr>
+            <w:rStyle w:val="Lienhypertexte"/>
+          </w:rPr>
+          <w:t>http://docs.unity3d.com/ScriptReference</w:t>
+        </w:r>
+      </w:hyperlink>
+      <w:r>
+        <w:t xml:space="preserve"> et </w:t>
+      </w:r>
+      <w:hyperlink r:id="rId9" w:history="1">
+        <w:r>
+          <w:rPr>
+            <w:rStyle w:val="Lienhypertexte"/>
+          </w:rPr>
+          <w:t>http://docs.unity3d.com/Manual</w:t>
+        </w:r>
+      </w:hyperlink>
+      <w:r>
+        <w:t>.</w:t>
+      </w:r>
+    </w:p>
+    <w:p>
+      <w:pPr>
+        <w:pStyle w:val="Sansinterligne"/>
+      </w:pPr>
+    </w:p>
+    <w:p>
+      <w:pPr>
+        <w:pStyle w:val="Sansinterligne"/>
+        <w:numPr>
+          <w:ilvl w:val="0"/>
+          <w:numId w:val="1"/>
+        </w:numPr>
+      </w:pPr>
+      <w:r>
+        <w:t>Présentation de l’interface</w:t>
+      </w:r>
+    </w:p>
+    <w:p>
+      <w:pPr>
+        <w:pStyle w:val="Sansinterligne"/>
+      </w:pPr>
+    </w:p>
+    <w:p>
+      <w:pPr>
+        <w:pStyle w:val="Sansinterligne"/>
+      </w:pPr>
+      <w:r>
+        <w:t>Pour lancer l’</w:t>
+      </w:r>
+      <w:r>
+        <w:t>application, double cliquez</w:t>
+      </w:r>
+      <w:r>
+        <w:t xml:space="preserve"> sur le fichier exécutable. Une fenêtre s’ouvre et vous invite à choisir la configuration qui vous convient. Une fois la configuration faite, cliquez sur le bouton </w:t>
+      </w:r>
+      <w:r>
+        <w:rPr>
+          <w:noProof/>
+          <w:lang w:eastAsia="fr-FR"/>
+        </w:rPr>
+        <w:drawing>
+          <wp:inline distT="0" distB="0" distL="0" distR="0" wp14:anchorId="52D9BC23" wp14:editId="061372CB">
+            <wp:extent cx="733425" cy="238125"/>
+            <wp:effectExtent l="0" t="0" r="9525" b="9525"/>
+            <wp:docPr id="7" name="Image 7"/>
+            <wp:cNvGraphicFramePr>
+              <a:graphicFrameLocks xmlns:a="http://schemas.openxmlformats.org/drawingml/2006/main" noChangeAspect="1"/>
+            </wp:cNvGraphicFramePr>
+            <a:graphic xmlns:a="http://schemas.openxmlformats.org/drawingml/2006/main">
+              <a:graphicData uri="http://schemas.openxmlformats.org/drawingml/2006/picture">
+                <pic:pic xmlns:pic="http://schemas.openxmlformats.org/drawingml/2006/picture">
+                  <pic:nvPicPr>
+                    <pic:cNvPr id="0" name=""/>
+                    <pic:cNvPicPr/>
+                  </pic:nvPicPr>
+                  <pic:blipFill>
+                    <a:blip r:embed="rId10"/>
+                    <a:stretch>
+                      <a:fillRect/>
+                    </a:stretch>
+                  </pic:blipFill>
+                  <pic:spPr>
+                    <a:xfrm>
+                      <a:off x="0" y="0"/>
+                      <a:ext cx="733425" cy="238125"/>
+                    </a:xfrm>
+                    <a:prstGeom prst="rect">
+                      <a:avLst/>
+                    </a:prstGeom>
+                  </pic:spPr>
+                </pic:pic>
+              </a:graphicData>
+            </a:graphic>
+          </wp:inline>
+        </w:drawing>
+      </w:r>
+      <w:r>
+        <w:t xml:space="preserve">. </w:t>
+      </w:r>
+    </w:p>
+    <w:p>
+      <w:pPr>
+        <w:pStyle w:val="Sansinterligne"/>
+      </w:pPr>
+      <w:r>
+        <w:t>Le m</w:t>
+      </w:r>
+      <w:r>
+        <w:t>enu principal</w:t>
+      </w:r>
+      <w:r>
+        <w:t xml:space="preserve"> s’affiche alors. A partir de ce menu vous pouvez accéder à différentes </w:t>
+      </w:r>
+      <w:r>
+        <w:t>parties</w:t>
+      </w:r>
+      <w:r>
+        <w:t xml:space="preserve"> de la simulation</w:t>
+      </w:r>
+      <w:r>
+        <w:t xml:space="preserve"> et quitter l’application</w:t>
+      </w:r>
+      <w:r>
+        <w:t xml:space="preserve">. Afin que vous puissiez voir notre travail étape par étape, </w:t>
+      </w:r>
+      <w:r>
+        <w:t xml:space="preserve">nous avons séparé les questions. A chaque question correspond un bouton dans le menu (voir image ci-dessous). Pour voir notre travail sur la première question : Faire se déplacer un visiteur virtuel, il suffit de cliquer sur le bouton associé.  </w:t>
+      </w:r>
+      <w:r>
+        <w:t xml:space="preserve"> </w:t>
+      </w:r>
+    </w:p>
+    <w:p>
+      <w:pPr>
+        <w:pStyle w:val="Sansinterligne"/>
+        <w:jc w:val="center"/>
+      </w:pPr>
+      <w:r>
+        <w:rPr>
+          <w:noProof/>
+          <w:lang w:eastAsia="fr-FR"/>
+        </w:rPr>
+        <w:lastRenderedPageBreak/>
+        <w:drawing>
+          <wp:inline distT="0" distB="0" distL="0" distR="0" wp14:anchorId="332794B0" wp14:editId="107FED98">
+            <wp:extent cx="5071730" cy="3780744"/>
+            <wp:effectExtent l="0" t="0" r="0" b="0"/>
+            <wp:docPr id="4" name="Image 4"/>
+            <wp:cNvGraphicFramePr>
+              <a:graphicFrameLocks xmlns:a="http://schemas.openxmlformats.org/drawingml/2006/main" noChangeAspect="1"/>
+            </wp:cNvGraphicFramePr>
+            <a:graphic xmlns:a="http://schemas.openxmlformats.org/drawingml/2006/main">
+              <a:graphicData uri="http://schemas.openxmlformats.org/drawingml/2006/picture">
+                <pic:pic xmlns:pic="http://schemas.openxmlformats.org/drawingml/2006/picture">
+                  <pic:nvPicPr>
+                    <pic:cNvPr id="0" name=""/>
+                    <pic:cNvPicPr/>
+                  </pic:nvPicPr>
+                  <pic:blipFill>
+                    <a:blip r:embed="rId11"/>
+                    <a:stretch>
+                      <a:fillRect/>
+                    </a:stretch>
+                  </pic:blipFill>
+                  <pic:spPr>
+                    <a:xfrm>
+                      <a:off x="0" y="0"/>
+                      <a:ext cx="5075760" cy="3783749"/>
+                    </a:xfrm>
+                    <a:prstGeom prst="rect">
+                      <a:avLst/>
+                    </a:prstGeom>
+                  </pic:spPr>
+                </pic:pic>
+              </a:graphicData>
+            </a:graphic>
+          </wp:inline>
+        </w:drawing>
+      </w:r>
+    </w:p>
+    <w:p>
+      <w:pPr>
+        <w:pStyle w:val="Sansinterligne"/>
+      </w:pPr>
+      <w:r>
+        <w:t>Après avoir choisi une question, vous allez vous trouver dans le hall du musée dans la peau d’</w:t>
+      </w:r>
+      <w:r>
+        <w:t xml:space="preserve">un visiteur. A tout moment vous pouvez afficher ou cacher le panneau des Options en cliquant sur la touche Espace (voir figure ci-dessous). </w:t>
+      </w:r>
+    </w:p>
+    <w:p>
+      <w:pPr>
+        <w:pStyle w:val="Sansinterligne"/>
+      </w:pPr>
+    </w:p>
+    <w:p>
+      <w:pPr>
+        <w:pStyle w:val="Sansinterligne"/>
+        <w:jc w:val="center"/>
+      </w:pPr>
+      <w:r>
+        <w:rPr>
+          <w:noProof/>
+          <w:lang w:eastAsia="fr-FR"/>
+        </w:rPr>
+        <w:drawing>
+          <wp:inline distT="0" distB="0" distL="0" distR="0" wp14:anchorId="16CAA8E7" wp14:editId="77BE60BC">
+            <wp:extent cx="2543175" cy="2143125"/>
+            <wp:effectExtent l="0" t="0" r="9525" b="9525"/>
+            <wp:docPr id="5" name="Image 5"/>
+            <wp:cNvGraphicFramePr>
+              <a:graphicFrameLocks xmlns:a="http://schemas.openxmlformats.org/drawingml/2006/main" noChangeAspect="1"/>
+            </wp:cNvGraphicFramePr>
+            <a:graphic xmlns:a="http://schemas.openxmlformats.org/drawingml/2006/main">
+              <a:graphicData uri="http://schemas.openxmlformats.org/drawingml/2006/picture">
+                <pic:pic xmlns:pic="http://schemas.openxmlformats.org/drawingml/2006/picture">
+                  <pic:nvPicPr>
+                    <pic:cNvPr id="0" name=""/>
+                    <pic:cNvPicPr/>
+                  </pic:nvPicPr>
+                  <pic:blipFill>
+                    <a:blip r:embed="rId12"/>
+                    <a:stretch>
+                      <a:fillRect/>
+                    </a:stretch>
+                  </pic:blipFill>
+                  <pic:spPr>
+                    <a:xfrm>
+                      <a:off x="0" y="0"/>
                       <a:ext cx="2543175" cy="2143125"/>
                     </a:xfrm>
                     <a:prstGeom prst="rect">
@@ -237,625 +1066,139 @@
         <w:pStyle w:val="Sansinterligne"/>
         <w:jc w:val="center"/>
       </w:pPr>
-      <w:r>
+    </w:p>
+    <w:p>
+      <w:pPr>
+        <w:pStyle w:val="Sansinterligne"/>
+      </w:pPr>
+      <w:r>
+        <w:t>A partir de ce tableau vous pouvez :</w:t>
+      </w:r>
+    </w:p>
+    <w:p>
+      <w:pPr>
+        <w:pStyle w:val="Sansinterligne"/>
+      </w:pPr>
+      <w:r>
+        <w:t>* Revenir au menu principal</w:t>
+      </w:r>
+    </w:p>
+    <w:p>
+      <w:pPr>
+        <w:pStyle w:val="Sansinterligne"/>
+      </w:pPr>
+      <w:r>
+        <w:t>* Changer la vue de la simulation</w:t>
+      </w:r>
+    </w:p>
+    <w:p>
+      <w:pPr>
+        <w:pStyle w:val="Sansinterligne"/>
+      </w:pPr>
+      <w:r>
+        <w:t xml:space="preserve">* Modifier d’autres paramètres qui sont spécifiques à la question courante. </w:t>
+      </w:r>
+    </w:p>
+    <w:p>
+      <w:pPr>
+        <w:pStyle w:val="Sansinterligne"/>
+      </w:pPr>
+      <w:r>
+        <w:t xml:space="preserve">Notez que à tout moment de la simulation vous pouvez revenir au menu principal grâce à la touche M et </w:t>
+      </w:r>
+      <w:r>
+        <w:t>passer de la vue globale à la vue visiteur et vis-versa avec la touche A</w:t>
+      </w:r>
+      <w:r>
+        <w:t>.</w:t>
+      </w:r>
+    </w:p>
+    <w:p>
+      <w:pPr>
+        <w:pStyle w:val="Sansinterligne"/>
+      </w:pPr>
+      <w:r>
+        <w:t>Les options spécifiques seront détaillées dans les parties du rapport suivantes.</w:t>
+      </w:r>
+    </w:p>
+    <w:p>
+      <w:pPr>
+        <w:pStyle w:val="Sansinterligne"/>
+      </w:pPr>
+    </w:p>
+    <w:p>
+      <w:pPr>
+        <w:pStyle w:val="Sansinterligne"/>
+        <w:numPr>
+          <w:ilvl w:val="0"/>
+          <w:numId w:val="1"/>
+        </w:numPr>
+      </w:pPr>
+      <w:r>
+        <w:t>Création du musée :</w:t>
+      </w:r>
+    </w:p>
+    <w:p>
+      <w:pPr>
+        <w:pStyle w:val="Sansinterligne"/>
+        <w:numPr>
+          <w:ilvl w:val="1"/>
+          <w:numId w:val="1"/>
+        </w:numPr>
+      </w:pPr>
+      <w:r>
+        <w:t xml:space="preserve">Objets 3D constituant la </w:t>
+      </w:r>
+      <w:r>
+        <w:t>scène</w:t>
+      </w:r>
+      <w:r>
+        <w:t> :</w:t>
+      </w:r>
+    </w:p>
+    <w:p>
+      <w:pPr>
+        <w:pStyle w:val="Sansinterligne"/>
         <w:rPr>
           <w:noProof/>
           <w:lang w:eastAsia="fr-FR"/>
         </w:rPr>
+      </w:pPr>
+      <w:r>
         <w:lastRenderedPageBreak/>
-        <w:drawing>
-          <wp:inline distT="0" distB="0" distL="0" distR="0" wp14:anchorId="15C19C1D" wp14:editId="5860DC7B">
-            <wp:extent cx="5760720" cy="3261917"/>
-            <wp:effectExtent l="0" t="0" r="0" b="0"/>
-            <wp:docPr id="6" name="Image 6"/>
-            <wp:cNvGraphicFramePr>
-              <a:graphicFrameLocks xmlns:a="http://schemas.openxmlformats.org/drawingml/2006/main" noChangeAspect="1"/>
-            </wp:cNvGraphicFramePr>
-            <a:graphic xmlns:a="http://schemas.openxmlformats.org/drawingml/2006/main">
-              <a:graphicData uri="http://schemas.openxmlformats.org/drawingml/2006/picture">
-                <pic:pic xmlns:pic="http://schemas.openxmlformats.org/drawingml/2006/picture">
-                  <pic:nvPicPr>
-                    <pic:cNvPr id="0" name=""/>
-                    <pic:cNvPicPr/>
-                  </pic:nvPicPr>
-                  <pic:blipFill>
-                    <a:blip r:embed="rId8"/>
-                    <a:stretch>
-                      <a:fillRect/>
-                    </a:stretch>
-                  </pic:blipFill>
-                  <pic:spPr>
-                    <a:xfrm>
-                      <a:off x="0" y="0"/>
-                      <a:ext cx="5760720" cy="3261917"/>
-                    </a:xfrm>
-                    <a:prstGeom prst="rect">
-                      <a:avLst/>
-                    </a:prstGeom>
-                  </pic:spPr>
-                </pic:pic>
-              </a:graphicData>
-            </a:graphic>
-          </wp:inline>
-        </w:drawing>
-      </w:r>
-    </w:p>
-    <w:p>
-      <w:pPr>
-        <w:pStyle w:val="Sansinterligne"/>
-      </w:pPr>
-    </w:p>
-    <w:p>
-      <w:pPr>
-        <w:pStyle w:val="Sansinterligne"/>
-        <w:numPr>
-          <w:ilvl w:val="0"/>
-          <w:numId w:val="1"/>
-        </w:numPr>
-      </w:pPr>
-      <w:r>
-        <w:t>Présentation d’Unity3D</w:t>
-      </w:r>
-    </w:p>
-    <w:p>
-      <w:pPr>
-        <w:pStyle w:val="Sansinterligne"/>
-      </w:pPr>
-      <w:r>
-        <w:t xml:space="preserve">Unity3D est un système multiplateforme de création de jeu vidéo développé par </w:t>
-      </w:r>
-      <w:r>
-        <w:t>Unity Technologies</w:t>
-      </w:r>
-      <w:r>
-        <w:t xml:space="preserve">. Ce système comprend </w:t>
-      </w:r>
-      <w:r>
-        <w:t>un moteur de jeu et environnement</w:t>
-      </w:r>
-      <w:r>
-        <w:t xml:space="preserve"> de développement intégré (IDE) et</w:t>
-      </w:r>
-      <w:r>
-        <w:t xml:space="preserve"> utilise</w:t>
-      </w:r>
-      <w:r>
-        <w:t xml:space="preserve"> entre autre</w:t>
-      </w:r>
-      <w:r>
-        <w:t xml:space="preserve"> le moteur physique PhysX de Nvidia</w:t>
+        <w:t>Les modèles 3D du musée et d’un tableau ont été construits à l’aide d’</w:t>
+      </w:r>
+      <w:r>
+        <w:t>Autodesk 3ds Max</w:t>
+      </w:r>
+      <w:r>
+        <w:t xml:space="preserve"> qui</w:t>
+      </w:r>
+      <w:r>
+        <w:t xml:space="preserve"> est un logiciel d'animation, de rendu et de modélisation 3D</w:t>
       </w:r>
       <w:r>
         <w:t xml:space="preserve">. </w:t>
       </w:r>
       <w:r>
-        <w:t>Afin de faciliter la compréhension du travail que nous avons réalisé, voici un petit glossaire comprenant différents termes importants utilisés par Unity3D :</w:t>
-      </w:r>
-    </w:p>
-    <w:p>
-      <w:pPr>
-        <w:pStyle w:val="Sansinterligne"/>
-      </w:pPr>
-    </w:p>
-    <w:p>
-      <w:pPr>
-        <w:pStyle w:val="Sansinterligne"/>
-      </w:pPr>
-      <w:r>
-        <w:t xml:space="preserve">- </w:t>
-      </w:r>
-      <w:r>
-        <w:t xml:space="preserve">GameObjet (GO) : </w:t>
-      </w:r>
-      <w:r>
-        <w:t>c</w:t>
-      </w:r>
-      <w:r>
-        <w:t>e</w:t>
-      </w:r>
-      <w:r>
+        <w:t>Le musée est constitué de 6 sales comme indiqué sur le plan ci-dessous :</w:t>
+      </w:r>
+      <w:r>
+        <w:rPr>
+          <w:noProof/>
+          <w:lang w:eastAsia="fr-FR"/>
+        </w:rPr>
         <w:t xml:space="preserve"> </w:t>
       </w:r>
-      <w:r>
-        <w:t xml:space="preserve">sont les entités les plus importantes dans Unity3D. Tout objet dans l’application est un </w:t>
-      </w:r>
-      <w:r>
-        <w:t>GO</w:t>
-      </w:r>
-      <w:r>
-        <w:t xml:space="preserve">, cependant, ils ont besoin de </w:t>
-      </w:r>
-      <w:r>
-        <w:t>composants (</w:t>
-      </w:r>
-      <w:r>
-        <w:t xml:space="preserve">qui héritent de la classe </w:t>
-      </w:r>
-      <w:r>
-        <w:t>Component)</w:t>
-      </w:r>
-      <w:r>
-        <w:t xml:space="preserve"> pour se différencier les uns des autres. On peut voir un </w:t>
-      </w:r>
-      <w:r>
-        <w:t>GO</w:t>
-      </w:r>
-      <w:r>
-        <w:t xml:space="preserve"> comme une boîte vide à laquelle il faut ajouter des composants pour en faire un personnage, une lumière, ou des effets spéciaux par exemple.</w:t>
-      </w:r>
-    </w:p>
-    <w:p>
-      <w:pPr>
-        <w:pStyle w:val="Sansinterligne"/>
-      </w:pPr>
-    </w:p>
-    <w:p>
-      <w:pPr>
-        <w:pStyle w:val="Sansinterligne"/>
-      </w:pPr>
-      <w:r>
-        <w:t xml:space="preserve">- </w:t>
-      </w:r>
-      <w:r>
-        <w:t xml:space="preserve">Component : </w:t>
-      </w:r>
-      <w:r>
-        <w:t>l</w:t>
-      </w:r>
-      <w:r>
-        <w:t xml:space="preserve">es composants (ou Components) sont les pièces fonctionnelles d’un GO. Certains </w:t>
-      </w:r>
-      <w:r>
-        <w:t>existent déjà dans Unity3D, mais il est possible de créer nos propres composants à l’aide des Scripts.</w:t>
-      </w:r>
-    </w:p>
-    <w:p>
-      <w:pPr>
-        <w:pStyle w:val="Sansinterligne"/>
-      </w:pPr>
-      <w:r>
-        <w:t>Voici la liste des composants utilisés dans notre application :</w:t>
-      </w:r>
-    </w:p>
-    <w:p>
-      <w:pPr>
-        <w:pStyle w:val="Sansinterligne"/>
-      </w:pPr>
-    </w:p>
-    <w:p>
-      <w:pPr>
-        <w:pStyle w:val="Sansinterligne"/>
-      </w:pPr>
-      <w:r>
-        <w:tab/>
-        <w:t xml:space="preserve">- </w:t>
-      </w:r>
-      <w:r>
-        <w:t>Transform : c’est l</w:t>
-      </w:r>
-      <w:r>
-        <w:t>e seul composant que tout GO possède. Il permet de définir la position, la rotation et l’échelle du GO</w:t>
-      </w:r>
-      <w:r>
-        <w:t xml:space="preserve"> dans la scène.</w:t>
-      </w:r>
-      <w:r>
-        <w:t xml:space="preserve"> Ce composant permet aussi le Parenting, ce concept permet d’attacher un GO à un autre GO, le premier étant alors enfant du second.</w:t>
-      </w:r>
-      <w:r>
-        <w:t xml:space="preserve"> Un enfant héritera</w:t>
-      </w:r>
-      <w:r>
-        <w:t xml:space="preserve"> alors</w:t>
-      </w:r>
-      <w:r>
-        <w:t xml:space="preserve"> du mouvement et</w:t>
-      </w:r>
-      <w:r>
-        <w:t xml:space="preserve"> de</w:t>
-      </w:r>
-      <w:r>
-        <w:t xml:space="preserve"> la rotation de son parent</w:t>
-      </w:r>
-      <w:r>
-        <w:t>.</w:t>
-      </w:r>
-    </w:p>
-    <w:p>
-      <w:pPr>
-        <w:pStyle w:val="Sansinterligne"/>
-      </w:pPr>
-    </w:p>
-    <w:p>
-      <w:pPr>
-        <w:pStyle w:val="Sansinterligne"/>
-        <w:ind w:firstLine="708"/>
-      </w:pPr>
-      <w:r>
-        <w:t>-</w:t>
-      </w:r>
-      <w:r>
-        <w:t xml:space="preserve"> Camera</w:t>
-      </w:r>
-      <w:r>
-        <w:t> : il</w:t>
-      </w:r>
-      <w:r>
-        <w:t xml:space="preserve"> permet de capturer et d’afficher le monde pour l’utilisateur. Il peut y avoir plusieurs caméras dans la scène mais une seule peut être active à la fois. Pour la visite du musée nous avons deux points de vue</w:t>
-      </w:r>
-      <w:r>
-        <w:t xml:space="preserve"> (et donc deux caméras). L’un est le point de vue du</w:t>
-      </w:r>
-      <w:r>
-        <w:t xml:space="preserve"> visiteur (</w:t>
-      </w:r>
-      <w:r>
-        <w:t>First Person View</w:t>
-      </w:r>
-      <w:r>
-        <w:t>) et le second permet de voir le musé en entier.  Pour le</w:t>
-      </w:r>
-      <w:r>
-        <w:t xml:space="preserve"> </w:t>
-      </w:r>
-      <w:r>
-        <w:t>FPV</w:t>
-      </w:r>
-      <w:r>
-        <w:t xml:space="preserve"> il suffit d’attacher la caméra au visiteur et de la placer au niveau des yeux.</w:t>
-      </w:r>
-    </w:p>
-    <w:p>
-      <w:pPr>
-        <w:pStyle w:val="Sansinterligne"/>
-      </w:pPr>
-    </w:p>
-    <w:p>
-      <w:pPr>
-        <w:pStyle w:val="Sansinterligne"/>
-        <w:ind w:firstLine="708"/>
-      </w:pPr>
-      <w:r>
-        <w:t>- Scripts : c</w:t>
-      </w:r>
-      <w:r>
-        <w:t xml:space="preserve">omme dit précédemment, </w:t>
-      </w:r>
-      <w:r>
-        <w:t xml:space="preserve">Unity </w:t>
-      </w:r>
-      <w:r>
-        <w:t xml:space="preserve">nous </w:t>
-      </w:r>
-      <w:r>
-        <w:t xml:space="preserve">permet de créer </w:t>
-      </w:r>
-      <w:r>
-        <w:t>nos</w:t>
-      </w:r>
-      <w:r>
-        <w:t xml:space="preserve"> propres composants à l'aide de scripts. </w:t>
-      </w:r>
-      <w:r>
-        <w:t xml:space="preserve">Pour cela il suffit de créer une nouvelle classe </w:t>
-      </w:r>
-      <w:r>
-        <w:t>héritant</w:t>
-      </w:r>
-      <w:r>
-        <w:t xml:space="preserve"> de MonoBehaviour. Nous pourrons alors utiliser les méthodes Start(), Update() et autres pour implémenter les fonctionnalités voulues. </w:t>
-      </w:r>
-    </w:p>
-    <w:p>
-      <w:pPr>
-        <w:pStyle w:val="Sansinterligne"/>
-        <w:ind w:firstLine="708"/>
-      </w:pPr>
-      <w:r>
-        <w:lastRenderedPageBreak/>
-        <w:tab/>
-      </w:r>
-      <w:r>
-        <w:t>- Start() est appelé</w:t>
-      </w:r>
-      <w:r>
-        <w:t>e</w:t>
-      </w:r>
-      <w:r>
-        <w:t xml:space="preserve"> à la toute première frame. </w:t>
-      </w:r>
-    </w:p>
-    <w:p>
-      <w:pPr>
-        <w:pStyle w:val="Sansinterligne"/>
-        <w:ind w:left="708" w:firstLine="708"/>
-      </w:pPr>
-      <w:r>
-        <w:t>- Update() est appelée toutes les frames.</w:t>
-      </w:r>
-    </w:p>
-    <w:p>
-      <w:pPr>
-        <w:pStyle w:val="Sansinterligne"/>
-        <w:ind w:left="708" w:firstLine="708"/>
-      </w:pPr>
-      <w:r>
-        <w:t xml:space="preserve">- OnGUI() est </w:t>
-      </w:r>
-      <w:r>
-        <w:t>appelé</w:t>
-      </w:r>
-      <w:r>
-        <w:t>e</w:t>
-      </w:r>
-      <w:r>
-        <w:t xml:space="preserve"> pour le rendu et la gestion des événements de l'interface graphique.</w:t>
-      </w:r>
-    </w:p>
-    <w:p>
-      <w:pPr>
-        <w:pStyle w:val="Sansinterligne"/>
-      </w:pPr>
-      <w:r>
-        <w:t>Nous pouvons aussi créer des Scripts contenant des classes n’héritant pas de MonoBehaviour et ne seront alors pas c</w:t>
-      </w:r>
-      <w:r>
-        <w:t>onsidérés comme des composants mais comme des classes normales.</w:t>
-      </w:r>
-    </w:p>
-    <w:p>
-      <w:pPr>
-        <w:pStyle w:val="Sansinterligne"/>
-      </w:pPr>
-    </w:p>
-    <w:p>
-      <w:pPr>
-        <w:pStyle w:val="Sansinterligne"/>
-      </w:pPr>
-      <w:r>
-        <w:tab/>
-        <w:t xml:space="preserve">- </w:t>
-      </w:r>
-      <w:r>
-        <w:t>Rigidbody</w:t>
-      </w:r>
-      <w:r>
-        <w:t xml:space="preserve"> : c’</w:t>
-      </w:r>
-      <w:r>
-        <w:t>est l</w:t>
-      </w:r>
-      <w:r>
-        <w:t>e</w:t>
-      </w:r>
-      <w:r>
-        <w:t xml:space="preserve"> </w:t>
-      </w:r>
-      <w:r>
-        <w:t>composant</w:t>
-      </w:r>
-      <w:r>
-        <w:t xml:space="preserve"> </w:t>
-      </w:r>
-      <w:r>
-        <w:t>principal</w:t>
-      </w:r>
-      <w:r>
-        <w:t xml:space="preserve"> </w:t>
-      </w:r>
-      <w:r>
-        <w:t xml:space="preserve">qui permet </w:t>
-      </w:r>
-      <w:r>
-        <w:t>à un objet d’être soumis aux lois de la Physique</w:t>
-      </w:r>
-      <w:r>
-        <w:t>.</w:t>
-      </w:r>
-      <w:r>
-        <w:t xml:space="preserve"> En ajoutant ce composant à un objet, ce dernier</w:t>
-      </w:r>
-      <w:r>
-        <w:t xml:space="preserve"> sera immé</w:t>
-      </w:r>
-      <w:r>
-        <w:t>diatement répondre à la gravité</w:t>
-      </w:r>
-      <w:r>
-        <w:t>.</w:t>
-      </w:r>
-      <w:r>
-        <w:t xml:space="preserve"> Il nous permet aussi d’appliquer des forces sur l’objet. </w:t>
-      </w:r>
-    </w:p>
-    <w:p>
-      <w:pPr>
-        <w:pStyle w:val="Sansinterligne"/>
-      </w:pPr>
-    </w:p>
-    <w:p>
-      <w:pPr>
-        <w:pStyle w:val="Sansinterligne"/>
-      </w:pPr>
-      <w:r>
-        <w:tab/>
-        <w:t xml:space="preserve">- Collider : ce composant permet de définir la forme utilisée pour les collisions. Plusieurs formes sont possibles comme un cube, une sphère,  un cylindre, ou même la forme même de l’objet : le mesh. Plus </w:t>
-      </w:r>
-      <w:r>
-        <w:t>la</w:t>
-      </w:r>
-      <w:r>
-        <w:t xml:space="preserve"> forme est simple et plus les calculs de collisions seront rapides. </w:t>
-      </w:r>
-    </w:p>
-    <w:p>
-      <w:pPr>
-        <w:pStyle w:val="Sansinterligne"/>
-      </w:pPr>
-      <w:r>
-        <w:t>Il est aussi possible d’</w:t>
-      </w:r>
-      <w:r>
-        <w:t xml:space="preserve">utiliser le moteur physique </w:t>
-      </w:r>
-      <w:r>
-        <w:t>pour</w:t>
-      </w:r>
-      <w:r>
-        <w:t xml:space="preserve"> détecter quand un </w:t>
-      </w:r>
-      <w:r>
-        <w:t>Collider</w:t>
-      </w:r>
-      <w:r>
-        <w:t xml:space="preserve"> pénètre dans </w:t>
-      </w:r>
-      <w:r>
-        <w:t>un autre Collider</w:t>
-      </w:r>
-      <w:r>
-        <w:t xml:space="preserve"> sans créer de collision. </w:t>
-      </w:r>
-      <w:r>
-        <w:t>Pour cela il suffit d’utiliser la propriété Trigger du Collider. L’objet</w:t>
-      </w:r>
-      <w:r>
-        <w:t xml:space="preserve"> ne se comporte</w:t>
-      </w:r>
-      <w:r>
-        <w:t xml:space="preserve"> alors</w:t>
-      </w:r>
-      <w:r>
-        <w:t xml:space="preserve"> pas comme un objet solide et permettra simplement d'autres </w:t>
-      </w:r>
-      <w:r>
-        <w:t>Colliders</w:t>
-      </w:r>
-      <w:r>
-        <w:t xml:space="preserve"> de passer à travers. Quand un </w:t>
-      </w:r>
-      <w:r>
-        <w:t>Collider</w:t>
-      </w:r>
-      <w:r>
-        <w:t xml:space="preserve"> entre son espace, </w:t>
-      </w:r>
-      <w:r>
-        <w:t>ceci va appeler la fonction</w:t>
-      </w:r>
-      <w:r>
-        <w:t xml:space="preserve"> OnTriggerEnter</w:t>
-      </w:r>
-      <w:r>
-        <w:t>().</w:t>
-      </w:r>
-    </w:p>
-    <w:p>
-      <w:pPr>
-        <w:pStyle w:val="Sansinterligne"/>
-      </w:pPr>
-    </w:p>
-    <w:p>
-      <w:pPr>
-        <w:pStyle w:val="Sansinterligne"/>
-      </w:pPr>
-      <w:r>
-        <w:t xml:space="preserve">- Tag : Un tag est un mot qui </w:t>
-      </w:r>
-      <w:r>
-        <w:t>permet d’</w:t>
-      </w:r>
-      <w:r>
-        <w:t>accéde</w:t>
-      </w:r>
-      <w:r>
-        <w:t>r</w:t>
-      </w:r>
-      <w:r>
-        <w:t xml:space="preserve"> à un ou plusieurs </w:t>
-      </w:r>
-      <w:r>
-        <w:t>GO</w:t>
-      </w:r>
-      <w:r>
-        <w:t xml:space="preserve">. Nous pouvons les utiliser </w:t>
-      </w:r>
-      <w:r>
-        <w:t>dans les Scripts</w:t>
-      </w:r>
-      <w:r>
-        <w:t xml:space="preserve"> pour trouver un </w:t>
-      </w:r>
-      <w:r>
-        <w:t xml:space="preserve">GO </w:t>
-      </w:r>
-      <w:r>
-        <w:t xml:space="preserve">qui contient </w:t>
-      </w:r>
-      <w:r>
-        <w:t xml:space="preserve">le </w:t>
-      </w:r>
-      <w:r>
-        <w:t xml:space="preserve">Tag souhaitée. Ce résultat est obtenu en utilisant la </w:t>
-      </w:r>
-      <w:r>
-        <w:t>fonction GameObject.FindWithTag</w:t>
-      </w:r>
-      <w:r>
-        <w:t>().</w:t>
-      </w:r>
-    </w:p>
-    <w:p>
-      <w:pPr>
-        <w:pStyle w:val="Sansinterligne"/>
-      </w:pPr>
-    </w:p>
-    <w:p>
-      <w:pPr>
-        <w:pStyle w:val="Sansinterligne"/>
-      </w:pPr>
-      <w:bookmarkStart w:id="0" w:name="_GoBack"/>
-      <w:bookmarkEnd w:id="0"/>
-    </w:p>
-    <w:p>
-      <w:pPr>
-        <w:pStyle w:val="Sansinterligne"/>
-        <w:numPr>
-          <w:ilvl w:val="0"/>
-          <w:numId w:val="1"/>
-        </w:numPr>
-      </w:pPr>
-      <w:r>
-        <w:t>Création du musée :</w:t>
-      </w:r>
-    </w:p>
-    <w:p>
-      <w:pPr>
-        <w:pStyle w:val="Sansinterligne"/>
-        <w:numPr>
-          <w:ilvl w:val="1"/>
-          <w:numId w:val="1"/>
-        </w:numPr>
-      </w:pPr>
-      <w:r>
-        <w:t>Objets 3D constituant la scene :</w:t>
-      </w:r>
-    </w:p>
-    <w:p>
-      <w:pPr>
-        <w:pStyle w:val="Sansinterligne"/>
-      </w:pPr>
-      <w:r>
-        <w:t>Musé construit sous 3dsMax</w:t>
-      </w:r>
-    </w:p>
-    <w:p>
-      <w:pPr>
-        <w:pStyle w:val="Sansinterligne"/>
-      </w:pPr>
-      <w:r>
-        <w:t>Différentes salles selon le mouvement artistique. Les tableaux sont répartis de façon uniforme dans les salles.</w:t>
-      </w:r>
+    </w:p>
+    <w:p>
+      <w:pPr>
+        <w:pStyle w:val="Sansinterligne"/>
+        <w:rPr>
+          <w:noProof/>
+          <w:lang w:eastAsia="fr-FR"/>
+        </w:rPr>
+      </w:pPr>
     </w:p>
     <w:p>
       <w:pPr>
@@ -867,7 +1210,7 @@
           <w:lang w:eastAsia="fr-FR"/>
         </w:rPr>
         <w:drawing>
-          <wp:inline distT="0" distB="0" distL="0" distR="0">
+          <wp:inline distT="0" distB="0" distL="0" distR="0" wp14:anchorId="6FA61A5C" wp14:editId="524E28E4">
             <wp:extent cx="2222205" cy="2217353"/>
             <wp:effectExtent l="0" t="0" r="6985" b="0"/>
             <wp:docPr id="1" name="Image 1" descr="C:\Users\Cindy\Desktop\hallMapTex.JPG"/>
@@ -884,7 +1227,7 @@
                     </pic:cNvPicPr>
                   </pic:nvPicPr>
                   <pic:blipFill>
-                    <a:blip r:embed="rId9">
+                    <a:blip r:embed="rId13">
                       <a:extLst>
                         <a:ext uri="{28A0092B-C50C-407E-A947-70E740481C1C}">
                           <a14:useLocalDpi xmlns:a14="http://schemas.microsoft.com/office/drawing/2010/main" val="0"/>
@@ -926,8 +1269,41 @@
         <w:pStyle w:val="Sansinterligne"/>
       </w:pPr>
       <w:r>
-        <w:t>Tableaux aussi fait avec 3dsMax, ils ont bien une face avant et arrière différente (ajouter image)</w:t>
-      </w:r>
+        <w:t>La salle Accueil est la salle où commence la simulation. C’est à partir de cette salle que tous les agents virtuels et le visiteur commencent la visite du musée. Les</w:t>
+      </w:r>
+      <w:r>
+        <w:t xml:space="preserve"> cinq</w:t>
+      </w:r>
+      <w:r>
+        <w:t xml:space="preserve"> autres salles contiennent </w:t>
+      </w:r>
+      <w:r>
+        <w:t>dix</w:t>
+      </w:r>
+      <w:r>
+        <w:t xml:space="preserve"> tableaux</w:t>
+      </w:r>
+      <w:r>
+        <w:t xml:space="preserve"> chacune, répartis de façon uniforme. Chaque salle représente l’un de ces mouvements artistiques : baroque, cubisme, futurisme, romantisme, surréalisme. </w:t>
+      </w:r>
+    </w:p>
+    <w:p>
+      <w:pPr>
+        <w:pStyle w:val="Sansinterligne"/>
+      </w:pPr>
+    </w:p>
+    <w:p>
+      <w:pPr>
+        <w:pStyle w:val="Sansinterligne"/>
+      </w:pPr>
+      <w:r>
+        <w:t xml:space="preserve">Un tableau possède une face avant et une face arrière différente l’une de l’autre. </w:t>
+      </w:r>
+    </w:p>
+    <w:p>
+      <w:pPr>
+        <w:pStyle w:val="Sansinterligne"/>
+      </w:pPr>
     </w:p>
     <w:p>
       <w:pPr>
@@ -938,9 +1314,8 @@
           <w:noProof/>
           <w:lang w:eastAsia="fr-FR"/>
         </w:rPr>
-        <w:lastRenderedPageBreak/>
         <w:drawing>
-          <wp:inline distT="0" distB="0" distL="0" distR="0" wp14:anchorId="3C62456E" wp14:editId="5B789CE2">
+          <wp:inline distT="0" distB="0" distL="0" distR="0" wp14:anchorId="50E69DAA" wp14:editId="3A3B75C6">
             <wp:extent cx="5760720" cy="2618231"/>
             <wp:effectExtent l="0" t="0" r="0" b="0"/>
             <wp:docPr id="3" name="Image 3"/>
@@ -955,7 +1330,7 @@
                     <pic:cNvPicPr/>
                   </pic:nvPicPr>
                   <pic:blipFill>
-                    <a:blip r:embed="rId10"/>
+                    <a:blip r:embed="rId14"/>
                     <a:stretch>
                       <a:fillRect/>
                     </a:stretch>
@@ -986,8 +1361,28 @@
         <w:pStyle w:val="Sansinterligne"/>
       </w:pPr>
       <w:r>
-        <w:t xml:space="preserve">Fichier XML et classes pour le positionnement des tableaux de façon auto. </w:t>
-      </w:r>
+        <w:t>Le modèle 3D du tableau possède deux matériaux (Material</w:t>
+      </w:r>
+      <w:r>
+        <w:t>s</w:t>
+      </w:r>
+      <w:r>
+        <w:t xml:space="preserve"> dans Unity3D) : un pour le cadre et un autre pour la peinture. De ce fait</w:t>
+      </w:r>
+      <w:r>
+        <w:t>,</w:t>
+      </w:r>
+      <w:r>
+        <w:t xml:space="preserve"> il nous suffit de remplacer le Material de la peinture et de modifier les dimensions du tableau pour créer de nouveaux tableaux dans le musée. </w:t>
+      </w:r>
+      <w:r>
+        <w:t xml:space="preserve"> Afin d’économiser du temps nous avons choisi d’automatiser ce processus de création et positionnement des tableaux dans le musée. Pour ce faire, nous avons créé un fichier XML contenant toutes les informations nécessaires pour tous les tableaux. Voici la structure du fichier XML :</w:t>
+      </w:r>
+    </w:p>
+    <w:p>
+      <w:pPr>
+        <w:pStyle w:val="Sansinterligne"/>
+      </w:pPr>
     </w:p>
     <w:p>
       <w:pPr>
@@ -998,6 +1393,7 @@
           <w:noProof/>
           <w:lang w:eastAsia="fr-FR"/>
         </w:rPr>
+        <w:lastRenderedPageBreak/>
         <w:drawing>
           <wp:inline distT="0" distB="0" distL="0" distR="0">
             <wp:extent cx="4008755" cy="3391535"/>
@@ -1016,7 +1412,7 @@
                     </pic:cNvPicPr>
                   </pic:nvPicPr>
                   <pic:blipFill>
-                    <a:blip r:embed="rId11">
+                    <a:blip r:embed="rId15">
                       <a:extLst>
                         <a:ext uri="{28A0092B-C50C-407E-A947-70E740481C1C}">
                           <a14:useLocalDpi xmlns:a14="http://schemas.microsoft.com/office/drawing/2010/main" val="0"/>
@@ -1056,6 +1452,136 @@
     <w:p>
       <w:pPr>
         <w:pStyle w:val="Sansinterligne"/>
+      </w:pPr>
+      <w:r>
+        <w:t xml:space="preserve">Pour </w:t>
+      </w:r>
+      <w:r>
+        <w:t>lire et écrire dans</w:t>
+      </w:r>
+      <w:r>
+        <w:t xml:space="preserve"> ce fichier XML nous avons implémenté une classe (</w:t>
+      </w:r>
+      <w:r>
+        <w:t>PaintingsAutoInitInspector</w:t>
+      </w:r>
+      <w:r>
+        <w:t>) qui utilise différentes classes de l</w:t>
+      </w:r>
+      <w:r>
+        <w:t>'espace de noms System.Xml</w:t>
+      </w:r>
+      <w:r>
+        <w:t xml:space="preserve"> </w:t>
+      </w:r>
+      <w:r>
+        <w:t>fournissant</w:t>
+      </w:r>
+      <w:r>
+        <w:t xml:space="preserve"> une prise en charge standard du traitement XML.</w:t>
+      </w:r>
+    </w:p>
+    <w:p>
+      <w:pPr>
+        <w:pStyle w:val="Sansinterligne"/>
+      </w:pPr>
+      <w:r>
+        <w:t>Nous avons modifié l’interface d’Unity3D en ajoutant deux boutons (ces modifications sont possibles grâce à la classe Editor). Le premier bouton</w:t>
+      </w:r>
+      <w:r>
+        <w:t xml:space="preserve"> «I</w:t>
+      </w:r>
+      <w:r>
+        <w:t>nstanciate Paintings</w:t>
+      </w:r>
+      <w:r>
+        <w:t>»</w:t>
+      </w:r>
+      <w:r>
+        <w:t xml:space="preserve"> permet d’instancier</w:t>
+      </w:r>
+      <w:r>
+        <w:t xml:space="preserve"> tous les tableaux</w:t>
+      </w:r>
+      <w:r>
+        <w:t xml:space="preserve"> de la scène, instances de la classe Painting (voir représentation UML ci-dessous),</w:t>
+      </w:r>
+      <w:r>
+        <w:t xml:space="preserve"> avec la position, rotation, taille et Material définit dans le fichier XML. S’il y a un problème avec un tableau (se trouve au mauvais endroit, a les mauvaises dimensions, …) nous pouvons corriger le problème directement dans Unity3D et cliquer sur le</w:t>
+      </w:r>
+      <w:r>
+        <w:t xml:space="preserve"> second</w:t>
+      </w:r>
+      <w:r>
+        <w:t xml:space="preserve"> bouton «</w:t>
+      </w:r>
+      <w:r>
+        <w:t>Save modifs</w:t>
+      </w:r>
+      <w:r>
+        <w:t>» pour rectifier l’erreur dans le fichier XML.</w:t>
+      </w:r>
+    </w:p>
+    <w:p>
+      <w:pPr>
+        <w:pStyle w:val="Sansinterligne"/>
+      </w:pPr>
+    </w:p>
+    <w:p>
+      <w:pPr>
+        <w:pStyle w:val="Sansinterligne"/>
+        <w:jc w:val="center"/>
+      </w:pPr>
+      <w:r>
+        <w:rPr>
+          <w:noProof/>
+          <w:lang w:eastAsia="fr-FR"/>
+        </w:rPr>
+        <w:drawing>
+          <wp:inline distT="0" distB="0" distL="0" distR="0" wp14:anchorId="1D862460" wp14:editId="3E2E4420">
+            <wp:extent cx="1752600" cy="1828800"/>
+            <wp:effectExtent l="0" t="0" r="0" b="0"/>
+            <wp:docPr id="11" name="Image 11"/>
+            <wp:cNvGraphicFramePr>
+              <a:graphicFrameLocks xmlns:a="http://schemas.openxmlformats.org/drawingml/2006/main" noChangeAspect="1"/>
+            </wp:cNvGraphicFramePr>
+            <a:graphic xmlns:a="http://schemas.openxmlformats.org/drawingml/2006/main">
+              <a:graphicData uri="http://schemas.openxmlformats.org/drawingml/2006/picture">
+                <pic:pic xmlns:pic="http://schemas.openxmlformats.org/drawingml/2006/picture">
+                  <pic:nvPicPr>
+                    <pic:cNvPr id="0" name=""/>
+                    <pic:cNvPicPr/>
+                  </pic:nvPicPr>
+                  <pic:blipFill>
+                    <a:blip r:embed="rId16"/>
+                    <a:stretch>
+                      <a:fillRect/>
+                    </a:stretch>
+                  </pic:blipFill>
+                  <pic:spPr>
+                    <a:xfrm>
+                      <a:off x="0" y="0"/>
+                      <a:ext cx="1752600" cy="1828800"/>
+                    </a:xfrm>
+                    <a:prstGeom prst="rect">
+                      <a:avLst/>
+                    </a:prstGeom>
+                  </pic:spPr>
+                </pic:pic>
+              </a:graphicData>
+            </a:graphic>
+          </wp:inline>
+        </w:drawing>
+      </w:r>
+    </w:p>
+    <w:p>
+      <w:pPr>
+        <w:pStyle w:val="Sansinterligne"/>
+      </w:pPr>
+    </w:p>
+    <w:p>
+      <w:pPr>
+        <w:pStyle w:val="Sansinterligne"/>
         <w:numPr>
           <w:ilvl w:val="1"/>
           <w:numId w:val="1"/>
@@ -1070,15 +1596,115 @@
         <w:pStyle w:val="Sansinterligne"/>
       </w:pPr>
       <w:r>
-        <w:t xml:space="preserve">Déplacement de l’utilisateur se fait grâce aux touches clavier (flèches ou touches ZQSD au choix). La caméra bouge de façon à suive la sourie sur l’écran. </w:t>
-      </w:r>
-    </w:p>
-    <w:p>
-      <w:pPr>
-        <w:pStyle w:val="Sansinterligne"/>
-      </w:pPr>
-      <w:r>
-        <w:t xml:space="preserve">Quand l’utilisateur est proche d’un tableau et que le curseur de la sourie est au-dessus du tableau, des informations sur le tableau s’affiches. </w:t>
+        <w:t>L’utilisateur peut se déplacer dans le musée grâce aux touches du clavier</w:t>
+      </w:r>
+      <w:r>
+        <w:t> :</w:t>
+      </w:r>
+    </w:p>
+    <w:p>
+      <w:pPr>
+        <w:pStyle w:val="Sansinterligne"/>
+      </w:pPr>
+      <w:r>
+        <w:t>↑</w:t>
+      </w:r>
+      <w:r>
+        <w:t xml:space="preserve"> ou Z pour avancer </w:t>
+      </w:r>
+    </w:p>
+    <w:p>
+      <w:pPr>
+        <w:pStyle w:val="Sansinterligne"/>
+      </w:pPr>
+      <w:r>
+        <w:t>↓</w:t>
+      </w:r>
+      <w:r>
+        <w:t xml:space="preserve"> ou S pour reculer</w:t>
+      </w:r>
+    </w:p>
+    <w:p>
+      <w:pPr>
+        <w:pStyle w:val="Sansinterligne"/>
+      </w:pPr>
+      <w:r>
+        <w:t>←</w:t>
+      </w:r>
+      <w:r>
+        <w:t xml:space="preserve"> ou Q pour se déplacer latéralement sur la gauche</w:t>
+      </w:r>
+    </w:p>
+    <w:p>
+      <w:pPr>
+        <w:pStyle w:val="Sansinterligne"/>
+      </w:pPr>
+      <w:r>
+        <w:t>→</w:t>
+      </w:r>
+      <w:r>
+        <w:t xml:space="preserve"> ou D pour se déplacer latéralement sur la droite. </w:t>
+      </w:r>
+    </w:p>
+    <w:p>
+      <w:pPr>
+        <w:pStyle w:val="Sansinterligne"/>
+      </w:pPr>
+      <w:r>
+        <w:t xml:space="preserve">Le visiteur se tourne de façon à suivre les mouvements de la sourie sur l’axe horizontale. Et la caméra suit les mouvements de la sourie sur l’axe vertical. </w:t>
+      </w:r>
+    </w:p>
+    <w:p>
+      <w:pPr>
+        <w:pStyle w:val="Sansinterligne"/>
+      </w:pPr>
+      <w:r>
+        <w:lastRenderedPageBreak/>
+        <w:t xml:space="preserve">Ces comportements  sont implémentés dans les classes </w:t>
+      </w:r>
+      <w:r>
+        <w:t>VisitorMouvement</w:t>
+      </w:r>
+      <w:r>
+        <w:t xml:space="preserve"> et </w:t>
+      </w:r>
+      <w:r>
+        <w:t>MouseLook</w:t>
+      </w:r>
+      <w:r>
+        <w:t>.</w:t>
+      </w:r>
+    </w:p>
+    <w:p>
+      <w:pPr>
+        <w:pStyle w:val="Sansinterligne"/>
+      </w:pPr>
+      <w:r>
+        <w:t>Lorsque</w:t>
+      </w:r>
+      <w:r>
+        <w:t xml:space="preserve"> l’utilisateur est </w:t>
+      </w:r>
+      <w:r>
+        <w:t xml:space="preserve">suffisamment </w:t>
+      </w:r>
+      <w:r>
+        <w:t>proche d’un tableau et que le curseu</w:t>
+      </w:r>
+      <w:r>
+        <w:t xml:space="preserve">r de la sourie est au-dessus de ce </w:t>
+      </w:r>
+      <w:r>
+        <w:t>t</w:t>
+      </w:r>
+      <w:r>
+        <w:t>ableau, des informations sur ce dernier s’affichent</w:t>
+      </w:r>
+      <w:r>
+        <w:t xml:space="preserve"> (nom de l’artiste, titre du tableau et année de sa création)</w:t>
+      </w:r>
+      <w:r>
+        <w:t xml:space="preserve">. </w:t>
       </w:r>
     </w:p>
     <w:p>
@@ -1113,7 +1739,6 @@
           <w:noProof/>
           <w:lang w:eastAsia="fr-FR"/>
         </w:rPr>
-        <w:lastRenderedPageBreak/>
         <w:drawing>
           <wp:inline distT="0" distB="0" distL="0" distR="0" wp14:anchorId="3DD87C58" wp14:editId="4ADC3047">
             <wp:extent cx="3923414" cy="3929252"/>
@@ -1130,7 +1755,7 @@
                     <pic:cNvPicPr/>
                   </pic:nvPicPr>
                   <pic:blipFill>
-                    <a:blip r:embed="rId12"/>
+                    <a:blip r:embed="rId17"/>
                     <a:stretch>
                       <a:fillRect/>
                     </a:stretch>
@@ -1343,7 +1968,58 @@
         </w:numPr>
       </w:pPr>
       <w:r>
+        <w:lastRenderedPageBreak/>
         <w:t>Créer une visite (3)</w:t>
+      </w:r>
+    </w:p>
+    <w:p>
+      <w:pPr>
+        <w:pStyle w:val="Paragraphedeliste"/>
+      </w:pPr>
+    </w:p>
+    <w:p>
+      <w:pPr>
+        <w:pStyle w:val="Sansinterligne"/>
+      </w:pPr>
+    </w:p>
+    <w:p>
+      <w:pPr>
+        <w:pStyle w:val="Sansinterligne"/>
+      </w:pPr>
+    </w:p>
+    <w:p>
+      <w:pPr>
+        <w:pStyle w:val="Sansinterligne"/>
+      </w:pPr>
+    </w:p>
+    <w:p>
+      <w:pPr>
+        <w:pStyle w:val="Sansinterligne"/>
+      </w:pPr>
+    </w:p>
+    <w:p>
+      <w:pPr>
+        <w:pStyle w:val="Sansinterligne"/>
+      </w:pPr>
+    </w:p>
+    <w:p>
+      <w:pPr>
+        <w:pStyle w:val="Sansinterligne"/>
+      </w:pPr>
+    </w:p>
+    <w:p>
+      <w:pPr>
+        <w:pStyle w:val="Sansinterligne"/>
+      </w:pPr>
+      <w:bookmarkStart w:id="0" w:name="_GoBack"/>
+      <w:bookmarkEnd w:id="0"/>
+    </w:p>
+    <w:p>
+      <w:pPr>
+        <w:pStyle w:val="Sansinterligne"/>
+      </w:pPr>
+      <w:r>
+        <w:t>Conclusion</w:t>
       </w:r>
     </w:p>
     <w:p>
@@ -1390,7 +2066,7 @@
   <w:abstractNum w:abstractNumId="0">
     <w:nsid w:val="52F07C45"/>
     <w:multiLevelType w:val="hybridMultilevel"/>
-    <w:tmpl w:val="205A623C"/>
+    <w:tmpl w:val="FAAAEDEA"/>
     <w:lvl w:ilvl="0" w:tplc="040C000F">
       <w:start w:val="1"/>
       <w:numFmt w:val="decimal"/>
@@ -1727,6 +2403,18 @@
       <w:contextualSpacing/>
     </w:pPr>
   </w:style>
+  <w:style w:type="character" w:styleId="Lienhypertextesuivivisit">
+    <w:name w:val="FollowedHyperlink"/>
+    <w:basedOn w:val="Policepardfaut"/>
+    <w:uiPriority w:val="99"/>
+    <w:semiHidden/>
+    <w:unhideWhenUsed/>
+    <w:rsid w:val="00D93038"/>
+    <w:rPr>
+      <w:color w:val="800080" w:themeColor="followedHyperlink"/>
+      <w:u w:val="single"/>
+    </w:rPr>
+  </w:style>
 </w:styles>
 </file>
 
@@ -1977,6 +2665,18 @@
       <w:ind w:left="720"/>
       <w:contextualSpacing/>
     </w:pPr>
+  </w:style>
+  <w:style w:type="character" w:styleId="Lienhypertextesuivivisit">
+    <w:name w:val="FollowedHyperlink"/>
+    <w:basedOn w:val="Policepardfaut"/>
+    <w:uiPriority w:val="99"/>
+    <w:semiHidden/>
+    <w:unhideWhenUsed/>
+    <w:rsid w:val="00D93038"/>
+    <w:rPr>
+      <w:color w:val="800080" w:themeColor="followedHyperlink"/>
+      <w:u w:val="single"/>
+    </w:rPr>
   </w:style>
 </w:styles>
 </file>

</xml_diff>